<commit_message>
Put strike-through on page one for problems that we will save for Exam 3. (So NOT part of Exam 2 Prep.)
</commit_message>
<xml_diff>
--- a/WWW/202120/Sessions/ExamInformation/Exam2/Exam2_PracticeForPaperAndPencilProblems.docx
+++ b/WWW/202120/Sessions/ExamInformation/Exam2/Exam2_PracticeForPaperAndPencilProblems.docx
@@ -1,6 +1,6 @@
 
 <file path=word/document.xml><?xml version="1.0" encoding="utf-8"?>
-<w:document xmlns:wpc="http://schemas.microsoft.com/office/word/2010/wordprocessingCanvas" xmlns:cx="http://schemas.microsoft.com/office/drawing/2014/chartex" xmlns:cx1="http://schemas.microsoft.com/office/drawing/2015/9/8/chartex" xmlns:cx2="http://schemas.microsoft.com/office/drawing/2015/10/21/chartex" xmlns:cx3="http://schemas.microsoft.com/office/drawing/2016/5/9/chartex" xmlns:cx4="http://schemas.microsoft.com/office/drawing/2016/5/10/chartex" xmlns:cx5="http://schemas.microsoft.com/office/drawing/2016/5/11/chartex" xmlns:cx6="http://schemas.microsoft.com/office/drawing/2016/5/12/chartex" xmlns:cx7="http://schemas.microsoft.com/office/drawing/2016/5/13/chartex" xmlns:cx8="http://schemas.microsoft.com/office/drawing/2016/5/14/chartex" xmlns:mc="http://schemas.openxmlformats.org/markup-compatibility/2006" xmlns:aink="http://schemas.microsoft.com/office/drawing/2016/ink" xmlns:am3d="http://schemas.microsoft.com/office/drawing/2017/model3d" xmlns:o="urn:schemas-microsoft-com:office:office" xmlns:r="http://schemas.openxmlformats.org/officeDocument/2006/relationships" xmlns:m="http://schemas.openxmlformats.org/officeDocument/2006/math" xmlns:v="urn:schemas-microsoft-com:vml" xmlns:wp14="http://schemas.microsoft.com/office/word/2010/wordprocessingDrawing" xmlns:wp="http://schemas.openxmlformats.org/drawingml/2006/wordprocessingDrawing" xmlns:w10="urn:schemas-microsoft-com:office:word" xmlns:w="http://schemas.openxmlformats.org/wordprocessingml/2006/main" xmlns:w14="http://schemas.microsoft.com/office/word/2010/wordml" xmlns:w15="http://schemas.microsoft.com/office/word/2012/wordml" xmlns:w16cid="http://schemas.microsoft.com/office/word/2016/wordml/cid" xmlns:w16se="http://schemas.microsoft.com/office/word/2015/wordml/symex" xmlns:wpg="http://schemas.microsoft.com/office/word/2010/wordprocessingGroup" xmlns:wpi="http://schemas.microsoft.com/office/word/2010/wordprocessingInk" xmlns:wne="http://schemas.microsoft.com/office/word/2006/wordml" xmlns:wps="http://schemas.microsoft.com/office/word/2010/wordprocessingShape" mc:Ignorable="w14 w15 w16se w16cid wp14">
+<w:document xmlns:wpc="http://schemas.microsoft.com/office/word/2010/wordprocessingCanvas" xmlns:cx="http://schemas.microsoft.com/office/drawing/2014/chartex" xmlns:cx1="http://schemas.microsoft.com/office/drawing/2015/9/8/chartex" xmlns:cx2="http://schemas.microsoft.com/office/drawing/2015/10/21/chartex" xmlns:cx3="http://schemas.microsoft.com/office/drawing/2016/5/9/chartex" xmlns:cx4="http://schemas.microsoft.com/office/drawing/2016/5/10/chartex" xmlns:cx5="http://schemas.microsoft.com/office/drawing/2016/5/11/chartex" xmlns:cx6="http://schemas.microsoft.com/office/drawing/2016/5/12/chartex" xmlns:cx7="http://schemas.microsoft.com/office/drawing/2016/5/13/chartex" xmlns:cx8="http://schemas.microsoft.com/office/drawing/2016/5/14/chartex" xmlns:mc="http://schemas.openxmlformats.org/markup-compatibility/2006" xmlns:aink="http://schemas.microsoft.com/office/drawing/2016/ink" xmlns:am3d="http://schemas.microsoft.com/office/drawing/2017/model3d" xmlns:o="urn:schemas-microsoft-com:office:office" xmlns:r="http://schemas.openxmlformats.org/officeDocument/2006/relationships" xmlns:m="http://schemas.openxmlformats.org/officeDocument/2006/math" xmlns:v="urn:schemas-microsoft-com:vml" xmlns:wp14="http://schemas.microsoft.com/office/word/2010/wordprocessingDrawing" xmlns:wp="http://schemas.openxmlformats.org/drawingml/2006/wordprocessingDrawing" xmlns:w10="urn:schemas-microsoft-com:office:word" xmlns:w="http://schemas.openxmlformats.org/wordprocessingml/2006/main" xmlns:w14="http://schemas.microsoft.com/office/word/2010/wordml" xmlns:w15="http://schemas.microsoft.com/office/word/2012/wordml" xmlns:w16cex="http://schemas.microsoft.com/office/word/2018/wordml/cex" xmlns:w16cid="http://schemas.microsoft.com/office/word/2016/wordml/cid" xmlns:w16="http://schemas.microsoft.com/office/word/2018/wordml" xmlns:w16se="http://schemas.microsoft.com/office/word/2015/wordml/symex" xmlns:wpg="http://schemas.microsoft.com/office/word/2010/wordprocessingGroup" xmlns:wpi="http://schemas.microsoft.com/office/word/2010/wordprocessingInk" xmlns:wne="http://schemas.microsoft.com/office/word/2006/wordml" xmlns:wps="http://schemas.microsoft.com/office/word/2010/wordprocessingShape" mc:Ignorable="w14 w15 w16se w16cid w16 w16cex wp14">
   <w:body>
     <w:p>
       <w:pPr>
@@ -2031,7 +2031,6 @@
           <w:lang w:eastAsia="en-US"/>
         </w:rPr>
       </w:pPr>
-      <w:proofErr w:type="spellStart"/>
       <w:r>
         <w:rPr>
           <w:rFonts w:ascii="Consolas" w:eastAsia="Times New Roman" w:hAnsi="Consolas" w:cs="Consolas"/>
@@ -2040,18 +2039,7 @@
           <w:szCs w:val="20"/>
           <w:lang w:eastAsia="en-US"/>
         </w:rPr>
-        <w:t>for k</w:t>
-      </w:r>
-      <w:proofErr w:type="spellEnd"/>
-      <w:r>
-        <w:rPr>
-          <w:rFonts w:ascii="Consolas" w:eastAsia="Times New Roman" w:hAnsi="Consolas" w:cs="Consolas"/>
-          <w:color w:val="000000" w:themeColor="text1"/>
-          <w:sz w:val="20"/>
-          <w:szCs w:val="20"/>
-          <w:lang w:eastAsia="en-US"/>
-        </w:rPr>
-        <w:t xml:space="preserve"> in range(...):</w:t>
+        <w:t>for k in range(...):</w:t>
       </w:r>
     </w:p>
     <w:p>
@@ -2574,8 +2562,6 @@
         </w:rPr>
         <w:t xml:space="preserve"> method for lists.</w:t>
       </w:r>
-      <w:bookmarkStart w:id="0" w:name="_GoBack"/>
-      <w:bookmarkEnd w:id="0"/>
     </w:p>
     <w:p>
       <w:pPr>
@@ -3146,16 +3132,18 @@
         <w:ind w:left="360"/>
         <w:rPr>
           <w:rFonts w:eastAsia="Times New Roman" w:cstheme="minorHAnsi"/>
-          <w:color w:val="auto"/>
-          <w:sz w:val="24"/>
-          <w:szCs w:val="24"/>
-          <w:lang w:eastAsia="en-US"/>
-        </w:rPr>
-      </w:pPr>
-      <w:r>
-        <w:rPr>
-          <w:rFonts w:eastAsia="Times New Roman" w:cstheme="minorHAnsi"/>
-          <w:b/>
+          <w:strike/>
+          <w:color w:val="auto"/>
+          <w:sz w:val="24"/>
+          <w:szCs w:val="24"/>
+          <w:lang w:eastAsia="en-US"/>
+        </w:rPr>
+      </w:pPr>
+      <w:r>
+        <w:rPr>
+          <w:rFonts w:eastAsia="Times New Roman" w:cstheme="minorHAnsi"/>
+          <w:b/>
+          <w:strike/>
           <w:color w:val="auto"/>
           <w:sz w:val="24"/>
           <w:szCs w:val="24"/>
@@ -3167,6 +3155,7 @@
         <w:rPr>
           <w:rFonts w:eastAsia="Times New Roman" w:cstheme="minorHAnsi"/>
           <w:b/>
+          <w:strike/>
           <w:color w:val="auto"/>
           <w:sz w:val="24"/>
           <w:szCs w:val="24"/>
@@ -3178,6 +3167,7 @@
         <w:rPr>
           <w:rFonts w:eastAsia="Times New Roman" w:cstheme="minorHAnsi"/>
           <w:b/>
+          <w:strike/>
           <w:color w:val="auto"/>
           <w:sz w:val="24"/>
           <w:szCs w:val="24"/>
@@ -3189,6 +3179,7 @@
         <w:rPr>
           <w:rFonts w:eastAsia="Times New Roman" w:cstheme="minorHAnsi"/>
           <w:b/>
+          <w:strike/>
           <w:color w:val="auto"/>
           <w:sz w:val="24"/>
           <w:szCs w:val="24"/>
@@ -3200,6 +3191,7 @@
         <w:rPr>
           <w:rFonts w:eastAsia="Times New Roman" w:cstheme="minorHAnsi"/>
           <w:b/>
+          <w:strike/>
           <w:color w:val="auto"/>
           <w:sz w:val="24"/>
           <w:szCs w:val="24"/>
@@ -3211,6 +3203,7 @@
         <w:rPr>
           <w:rFonts w:eastAsia="Times New Roman" w:cstheme="minorHAnsi"/>
           <w:b/>
+          <w:strike/>
           <w:color w:val="auto"/>
           <w:sz w:val="24"/>
           <w:szCs w:val="24"/>
@@ -3222,6 +3215,7 @@
         <w:rPr>
           <w:rFonts w:eastAsia="Times New Roman" w:cstheme="minorHAnsi"/>
           <w:b/>
+          <w:strike/>
           <w:color w:val="auto"/>
           <w:sz w:val="24"/>
           <w:szCs w:val="24"/>
@@ -3233,6 +3227,7 @@
         <w:rPr>
           <w:rFonts w:eastAsia="Times New Roman" w:cstheme="minorHAnsi"/>
           <w:b/>
+          <w:strike/>
           <w:color w:val="auto"/>
           <w:sz w:val="24"/>
           <w:szCs w:val="24"/>
@@ -3244,6 +3239,7 @@
         <w:rPr>
           <w:rFonts w:eastAsia="Times New Roman" w:cstheme="minorHAnsi"/>
           <w:b/>
+          <w:strike/>
           <w:color w:val="auto"/>
           <w:sz w:val="24"/>
           <w:szCs w:val="24"/>
@@ -3255,6 +3251,7 @@
         <w:rPr>
           <w:rFonts w:eastAsia="Times New Roman" w:cstheme="minorHAnsi"/>
           <w:b/>
+          <w:strike/>
           <w:color w:val="auto"/>
           <w:sz w:val="24"/>
           <w:szCs w:val="24"/>
@@ -3266,6 +3263,7 @@
         <w:rPr>
           <w:rFonts w:eastAsia="Times New Roman" w:cstheme="minorHAnsi"/>
           <w:b/>
+          <w:strike/>
           <w:color w:val="auto"/>
           <w:sz w:val="24"/>
           <w:szCs w:val="24"/>
@@ -3277,6 +3275,7 @@
         <w:rPr>
           <w:rFonts w:eastAsia="Times New Roman" w:cstheme="minorHAnsi"/>
           <w:b/>
+          <w:strike/>
           <w:color w:val="auto"/>
           <w:sz w:val="24"/>
           <w:szCs w:val="24"/>
@@ -3289,6 +3288,7 @@
           <w:rFonts w:eastAsia="Times New Roman" w:cstheme="minorHAnsi"/>
           <w:b/>
           <w:i/>
+          <w:strike/>
           <w:color w:val="auto"/>
           <w:sz w:val="24"/>
           <w:szCs w:val="24"/>
@@ -3301,6 +3301,7 @@
           <w:rFonts w:eastAsia="Times New Roman" w:cstheme="minorHAnsi"/>
           <w:b/>
           <w:i/>
+          <w:strike/>
           <w:color w:val="auto"/>
           <w:sz w:val="24"/>
           <w:szCs w:val="24"/>
@@ -3311,6 +3312,7 @@
       <w:r>
         <w:rPr>
           <w:rFonts w:eastAsia="Times New Roman" w:cstheme="minorHAnsi"/>
+          <w:strike/>
           <w:color w:val="auto"/>
           <w:sz w:val="24"/>
           <w:szCs w:val="24"/>
@@ -3330,16 +3332,18 @@
         <w:ind w:left="360"/>
         <w:rPr>
           <w:rFonts w:eastAsia="Times New Roman" w:cstheme="minorHAnsi"/>
-          <w:color w:val="auto"/>
-          <w:sz w:val="24"/>
-          <w:szCs w:val="24"/>
-          <w:lang w:eastAsia="en-US"/>
-        </w:rPr>
-      </w:pPr>
-      <w:r>
-        <w:rPr>
-          <w:rFonts w:eastAsia="Times New Roman" w:cstheme="minorHAnsi"/>
-          <w:b/>
+          <w:strike/>
+          <w:color w:val="auto"/>
+          <w:sz w:val="24"/>
+          <w:szCs w:val="24"/>
+          <w:lang w:eastAsia="en-US"/>
+        </w:rPr>
+      </w:pPr>
+      <w:r>
+        <w:rPr>
+          <w:rFonts w:eastAsia="Times New Roman" w:cstheme="minorHAnsi"/>
+          <w:b/>
+          <w:strike/>
           <w:color w:val="auto"/>
           <w:sz w:val="24"/>
           <w:szCs w:val="24"/>
@@ -3351,6 +3355,7 @@
         <w:rPr>
           <w:rFonts w:eastAsia="Times New Roman" w:cstheme="minorHAnsi"/>
           <w:b/>
+          <w:strike/>
           <w:color w:val="auto"/>
           <w:sz w:val="24"/>
           <w:szCs w:val="24"/>
@@ -3362,6 +3367,7 @@
         <w:rPr>
           <w:rFonts w:eastAsia="Times New Roman" w:cstheme="minorHAnsi"/>
           <w:b/>
+          <w:strike/>
           <w:color w:val="auto"/>
           <w:sz w:val="24"/>
           <w:szCs w:val="24"/>
@@ -3373,6 +3379,7 @@
         <w:rPr>
           <w:rFonts w:eastAsia="Times New Roman" w:cstheme="minorHAnsi"/>
           <w:b/>
+          <w:strike/>
           <w:color w:val="auto"/>
           <w:sz w:val="24"/>
           <w:szCs w:val="24"/>
@@ -3384,6 +3391,7 @@
         <w:rPr>
           <w:rFonts w:eastAsia="Times New Roman" w:cstheme="minorHAnsi"/>
           <w:b/>
+          <w:strike/>
           <w:color w:val="auto"/>
           <w:sz w:val="24"/>
           <w:szCs w:val="24"/>
@@ -3395,6 +3403,7 @@
         <w:rPr>
           <w:rFonts w:eastAsia="Times New Roman" w:cstheme="minorHAnsi"/>
           <w:b/>
+          <w:strike/>
           <w:color w:val="auto"/>
           <w:sz w:val="24"/>
           <w:szCs w:val="24"/>
@@ -3406,6 +3415,7 @@
         <w:rPr>
           <w:rFonts w:eastAsia="Times New Roman" w:cstheme="minorHAnsi"/>
           <w:b/>
+          <w:strike/>
           <w:color w:val="auto"/>
           <w:sz w:val="24"/>
           <w:szCs w:val="24"/>
@@ -3417,6 +3427,7 @@
         <w:rPr>
           <w:rFonts w:eastAsia="Times New Roman" w:cstheme="minorHAnsi"/>
           <w:b/>
+          <w:strike/>
           <w:color w:val="auto"/>
           <w:sz w:val="24"/>
           <w:szCs w:val="24"/>
@@ -3428,6 +3439,7 @@
         <w:rPr>
           <w:rFonts w:eastAsia="Times New Roman" w:cstheme="minorHAnsi"/>
           <w:b/>
+          <w:strike/>
           <w:color w:val="auto"/>
           <w:sz w:val="24"/>
           <w:szCs w:val="24"/>
@@ -3439,6 +3451,7 @@
         <w:rPr>
           <w:rFonts w:eastAsia="Times New Roman" w:cstheme="minorHAnsi"/>
           <w:b/>
+          <w:strike/>
           <w:color w:val="auto"/>
           <w:sz w:val="24"/>
           <w:szCs w:val="24"/>
@@ -3450,6 +3463,7 @@
         <w:rPr>
           <w:rFonts w:eastAsia="Times New Roman" w:cstheme="minorHAnsi"/>
           <w:b/>
+          <w:strike/>
           <w:color w:val="auto"/>
           <w:sz w:val="24"/>
           <w:szCs w:val="24"/>
@@ -3461,6 +3475,7 @@
         <w:rPr>
           <w:rFonts w:eastAsia="Times New Roman" w:cstheme="minorHAnsi"/>
           <w:b/>
+          <w:strike/>
           <w:color w:val="auto"/>
           <w:sz w:val="24"/>
           <w:szCs w:val="24"/>
@@ -3472,6 +3487,7 @@
         <w:rPr>
           <w:rFonts w:eastAsia="Times New Roman" w:cstheme="minorHAnsi"/>
           <w:b/>
+          <w:strike/>
           <w:color w:val="auto"/>
           <w:sz w:val="24"/>
           <w:szCs w:val="24"/>
@@ -3484,6 +3500,7 @@
           <w:rFonts w:eastAsia="Times New Roman" w:cstheme="minorHAnsi"/>
           <w:b/>
           <w:i/>
+          <w:strike/>
           <w:color w:val="auto"/>
           <w:sz w:val="24"/>
           <w:szCs w:val="24"/>
@@ -3494,6 +3511,7 @@
       <w:r>
         <w:rPr>
           <w:rFonts w:eastAsia="Times New Roman" w:cstheme="minorHAnsi"/>
+          <w:strike/>
           <w:color w:val="auto"/>
           <w:sz w:val="24"/>
           <w:szCs w:val="24"/>
@@ -3513,16 +3531,18 @@
         <w:ind w:left="360"/>
         <w:rPr>
           <w:rFonts w:eastAsia="Times New Roman" w:cstheme="minorHAnsi"/>
-          <w:color w:val="auto"/>
-          <w:sz w:val="24"/>
-          <w:szCs w:val="24"/>
-          <w:lang w:eastAsia="en-US"/>
-        </w:rPr>
-      </w:pPr>
-      <w:r>
-        <w:rPr>
-          <w:rFonts w:eastAsia="Times New Roman" w:cstheme="minorHAnsi"/>
-          <w:b/>
+          <w:strike/>
+          <w:color w:val="auto"/>
+          <w:sz w:val="24"/>
+          <w:szCs w:val="24"/>
+          <w:lang w:eastAsia="en-US"/>
+        </w:rPr>
+      </w:pPr>
+      <w:r>
+        <w:rPr>
+          <w:rFonts w:eastAsia="Times New Roman" w:cstheme="minorHAnsi"/>
+          <w:b/>
+          <w:strike/>
           <w:color w:val="auto"/>
           <w:sz w:val="24"/>
           <w:szCs w:val="24"/>
@@ -3534,6 +3554,7 @@
         <w:rPr>
           <w:rFonts w:eastAsia="Times New Roman" w:cstheme="minorHAnsi"/>
           <w:b/>
+          <w:strike/>
           <w:color w:val="auto"/>
           <w:sz w:val="24"/>
           <w:szCs w:val="24"/>
@@ -3545,6 +3566,7 @@
         <w:rPr>
           <w:rFonts w:eastAsia="Times New Roman" w:cstheme="minorHAnsi"/>
           <w:b/>
+          <w:strike/>
           <w:color w:val="auto"/>
           <w:sz w:val="24"/>
           <w:szCs w:val="24"/>
@@ -3556,6 +3578,7 @@
         <w:rPr>
           <w:rFonts w:eastAsia="Times New Roman" w:cstheme="minorHAnsi"/>
           <w:b/>
+          <w:strike/>
           <w:color w:val="auto"/>
           <w:sz w:val="24"/>
           <w:szCs w:val="24"/>
@@ -3567,6 +3590,7 @@
         <w:rPr>
           <w:rFonts w:eastAsia="Times New Roman" w:cstheme="minorHAnsi"/>
           <w:b/>
+          <w:strike/>
           <w:color w:val="auto"/>
           <w:sz w:val="24"/>
           <w:szCs w:val="24"/>
@@ -3578,6 +3602,7 @@
         <w:rPr>
           <w:rFonts w:eastAsia="Times New Roman" w:cstheme="minorHAnsi"/>
           <w:b/>
+          <w:strike/>
           <w:color w:val="auto"/>
           <w:sz w:val="24"/>
           <w:szCs w:val="24"/>
@@ -3589,6 +3614,7 @@
         <w:rPr>
           <w:rFonts w:eastAsia="Times New Roman" w:cstheme="minorHAnsi"/>
           <w:b/>
+          <w:strike/>
           <w:color w:val="auto"/>
           <w:sz w:val="24"/>
           <w:szCs w:val="24"/>
@@ -3600,6 +3626,7 @@
         <w:rPr>
           <w:rFonts w:eastAsia="Times New Roman" w:cstheme="minorHAnsi"/>
           <w:b/>
+          <w:strike/>
           <w:color w:val="auto"/>
           <w:sz w:val="24"/>
           <w:szCs w:val="24"/>
@@ -3611,6 +3638,7 @@
         <w:rPr>
           <w:rFonts w:eastAsia="Times New Roman" w:cstheme="minorHAnsi"/>
           <w:b/>
+          <w:strike/>
           <w:color w:val="auto"/>
           <w:sz w:val="24"/>
           <w:szCs w:val="24"/>
@@ -3622,6 +3650,7 @@
         <w:rPr>
           <w:rFonts w:eastAsia="Times New Roman" w:cstheme="minorHAnsi"/>
           <w:b/>
+          <w:strike/>
           <w:color w:val="auto"/>
           <w:sz w:val="24"/>
           <w:szCs w:val="24"/>
@@ -3634,6 +3663,7 @@
           <w:rFonts w:eastAsia="Times New Roman" w:cstheme="minorHAnsi"/>
           <w:b/>
           <w:i/>
+          <w:strike/>
           <w:color w:val="auto"/>
           <w:sz w:val="24"/>
           <w:szCs w:val="24"/>
@@ -3646,6 +3676,7 @@
           <w:rFonts w:eastAsia="Times New Roman" w:cstheme="minorHAnsi"/>
           <w:b/>
           <w:i/>
+          <w:strike/>
           <w:color w:val="auto"/>
           <w:sz w:val="24"/>
           <w:szCs w:val="24"/>
@@ -3656,6 +3687,7 @@
       <w:r>
         <w:rPr>
           <w:rFonts w:eastAsia="Times New Roman" w:cstheme="minorHAnsi"/>
+          <w:strike/>
           <w:color w:val="auto"/>
           <w:sz w:val="24"/>
           <w:szCs w:val="24"/>
@@ -3666,6 +3698,7 @@
       <w:r>
         <w:rPr>
           <w:rFonts w:eastAsia="Times New Roman" w:cstheme="minorHAnsi"/>
+          <w:strike/>
           <w:color w:val="auto"/>
           <w:sz w:val="24"/>
           <w:szCs w:val="24"/>
@@ -3676,6 +3709,7 @@
       <w:r>
         <w:rPr>
           <w:rFonts w:eastAsia="Times New Roman" w:cstheme="minorHAnsi"/>
+          <w:strike/>
           <w:color w:val="auto"/>
           <w:sz w:val="24"/>
           <w:szCs w:val="24"/>
@@ -3695,16 +3729,18 @@
         <w:ind w:left="360"/>
         <w:rPr>
           <w:rFonts w:eastAsia="Times New Roman" w:cstheme="minorHAnsi"/>
-          <w:color w:val="auto"/>
-          <w:sz w:val="24"/>
-          <w:szCs w:val="24"/>
-          <w:lang w:eastAsia="en-US"/>
-        </w:rPr>
-      </w:pPr>
-      <w:r>
-        <w:rPr>
-          <w:rFonts w:eastAsia="Times New Roman" w:cstheme="minorHAnsi"/>
-          <w:b/>
+          <w:strike/>
+          <w:color w:val="auto"/>
+          <w:sz w:val="24"/>
+          <w:szCs w:val="24"/>
+          <w:lang w:eastAsia="en-US"/>
+        </w:rPr>
+      </w:pPr>
+      <w:r>
+        <w:rPr>
+          <w:rFonts w:eastAsia="Times New Roman" w:cstheme="minorHAnsi"/>
+          <w:b/>
+          <w:strike/>
           <w:color w:val="auto"/>
           <w:sz w:val="24"/>
           <w:szCs w:val="24"/>
@@ -3716,6 +3752,7 @@
         <w:rPr>
           <w:rFonts w:eastAsia="Times New Roman" w:cstheme="minorHAnsi"/>
           <w:b/>
+          <w:strike/>
           <w:color w:val="auto"/>
           <w:sz w:val="24"/>
           <w:szCs w:val="24"/>
@@ -3727,6 +3764,7 @@
         <w:rPr>
           <w:rFonts w:eastAsia="Times New Roman" w:cstheme="minorHAnsi"/>
           <w:b/>
+          <w:strike/>
           <w:color w:val="auto"/>
           <w:sz w:val="24"/>
           <w:szCs w:val="24"/>
@@ -3738,6 +3776,7 @@
         <w:rPr>
           <w:rFonts w:eastAsia="Times New Roman" w:cstheme="minorHAnsi"/>
           <w:b/>
+          <w:strike/>
           <w:color w:val="auto"/>
           <w:sz w:val="24"/>
           <w:szCs w:val="24"/>
@@ -3749,6 +3788,7 @@
         <w:rPr>
           <w:rFonts w:eastAsia="Times New Roman" w:cstheme="minorHAnsi"/>
           <w:b/>
+          <w:strike/>
           <w:color w:val="auto"/>
           <w:sz w:val="24"/>
           <w:szCs w:val="24"/>
@@ -3760,6 +3800,7 @@
         <w:rPr>
           <w:rFonts w:eastAsia="Times New Roman" w:cstheme="minorHAnsi"/>
           <w:b/>
+          <w:strike/>
           <w:color w:val="auto"/>
           <w:sz w:val="24"/>
           <w:szCs w:val="24"/>
@@ -3771,6 +3812,7 @@
         <w:rPr>
           <w:rFonts w:eastAsia="Times New Roman" w:cstheme="minorHAnsi"/>
           <w:b/>
+          <w:strike/>
           <w:color w:val="auto"/>
           <w:sz w:val="24"/>
           <w:szCs w:val="24"/>
@@ -3782,6 +3824,7 @@
         <w:rPr>
           <w:rFonts w:eastAsia="Times New Roman" w:cstheme="minorHAnsi"/>
           <w:b/>
+          <w:strike/>
           <w:color w:val="auto"/>
           <w:sz w:val="24"/>
           <w:szCs w:val="24"/>
@@ -3793,6 +3836,7 @@
         <w:rPr>
           <w:rFonts w:eastAsia="Times New Roman" w:cstheme="minorHAnsi"/>
           <w:b/>
+          <w:strike/>
           <w:color w:val="auto"/>
           <w:sz w:val="24"/>
           <w:szCs w:val="24"/>
@@ -3804,6 +3848,7 @@
         <w:rPr>
           <w:rFonts w:eastAsia="Times New Roman" w:cstheme="minorHAnsi"/>
           <w:b/>
+          <w:strike/>
           <w:color w:val="auto"/>
           <w:sz w:val="24"/>
           <w:szCs w:val="24"/>
@@ -3815,6 +3860,7 @@
         <w:rPr>
           <w:rFonts w:eastAsia="Times New Roman" w:cstheme="minorHAnsi"/>
           <w:b/>
+          <w:strike/>
           <w:color w:val="auto"/>
           <w:sz w:val="24"/>
           <w:szCs w:val="24"/>
@@ -3826,6 +3872,7 @@
         <w:rPr>
           <w:rFonts w:eastAsia="Times New Roman" w:cstheme="minorHAnsi"/>
           <w:b/>
+          <w:strike/>
           <w:color w:val="auto"/>
           <w:sz w:val="24"/>
           <w:szCs w:val="24"/>
@@ -3836,6 +3883,7 @@
       <w:r>
         <w:rPr>
           <w:rFonts w:eastAsia="Times New Roman" w:cstheme="minorHAnsi"/>
+          <w:strike/>
           <w:color w:val="auto"/>
           <w:sz w:val="24"/>
           <w:szCs w:val="24"/>
@@ -3846,6 +3894,7 @@
       <w:r>
         <w:rPr>
           <w:rFonts w:eastAsia="Times New Roman" w:cstheme="minorHAnsi"/>
+          <w:strike/>
           <w:color w:val="auto"/>
           <w:sz w:val="24"/>
           <w:szCs w:val="24"/>
@@ -3858,6 +3907,7 @@
           <w:rFonts w:eastAsia="Times New Roman" w:cstheme="minorHAnsi"/>
           <w:b/>
           <w:i/>
+          <w:strike/>
           <w:color w:val="auto"/>
           <w:sz w:val="24"/>
           <w:szCs w:val="24"/>
@@ -3868,6 +3918,7 @@
       <w:r>
         <w:rPr>
           <w:rFonts w:eastAsia="Times New Roman" w:cstheme="minorHAnsi"/>
+          <w:strike/>
           <w:color w:val="auto"/>
           <w:sz w:val="24"/>
           <w:szCs w:val="24"/>
@@ -3878,6 +3929,7 @@
       <w:r>
         <w:rPr>
           <w:rFonts w:eastAsia="Times New Roman" w:cstheme="minorHAnsi"/>
+          <w:strike/>
           <w:color w:val="auto"/>
           <w:sz w:val="24"/>
           <w:szCs w:val="24"/>
@@ -3897,16 +3949,18 @@
         <w:ind w:left="360"/>
         <w:rPr>
           <w:rFonts w:eastAsia="Times New Roman" w:cstheme="minorHAnsi"/>
-          <w:color w:val="auto"/>
-          <w:sz w:val="24"/>
-          <w:szCs w:val="24"/>
-          <w:lang w:eastAsia="en-US"/>
-        </w:rPr>
-      </w:pPr>
-      <w:r>
-        <w:rPr>
-          <w:rFonts w:eastAsia="Times New Roman" w:cstheme="minorHAnsi"/>
-          <w:b/>
+          <w:strike/>
+          <w:color w:val="auto"/>
+          <w:sz w:val="24"/>
+          <w:szCs w:val="24"/>
+          <w:lang w:eastAsia="en-US"/>
+        </w:rPr>
+      </w:pPr>
+      <w:r>
+        <w:rPr>
+          <w:rFonts w:eastAsia="Times New Roman" w:cstheme="minorHAnsi"/>
+          <w:b/>
+          <w:strike/>
           <w:color w:val="auto"/>
           <w:sz w:val="24"/>
           <w:szCs w:val="24"/>
@@ -3918,6 +3972,7 @@
         <w:rPr>
           <w:rFonts w:eastAsia="Times New Roman" w:cstheme="minorHAnsi"/>
           <w:b/>
+          <w:strike/>
           <w:color w:val="auto"/>
           <w:sz w:val="24"/>
           <w:szCs w:val="24"/>
@@ -3929,6 +3984,7 @@
         <w:rPr>
           <w:rFonts w:eastAsia="Times New Roman" w:cstheme="minorHAnsi"/>
           <w:b/>
+          <w:strike/>
           <w:color w:val="auto"/>
           <w:sz w:val="24"/>
           <w:szCs w:val="24"/>
@@ -3940,6 +3996,7 @@
         <w:rPr>
           <w:rFonts w:eastAsia="Times New Roman" w:cstheme="minorHAnsi"/>
           <w:b/>
+          <w:strike/>
           <w:color w:val="auto"/>
           <w:sz w:val="24"/>
           <w:szCs w:val="24"/>
@@ -3951,6 +4008,7 @@
         <w:rPr>
           <w:rFonts w:eastAsia="Times New Roman" w:cstheme="minorHAnsi"/>
           <w:b/>
+          <w:strike/>
           <w:color w:val="auto"/>
           <w:sz w:val="24"/>
           <w:szCs w:val="24"/>
@@ -3962,6 +4020,7 @@
         <w:rPr>
           <w:rFonts w:eastAsia="Times New Roman" w:cstheme="minorHAnsi"/>
           <w:b/>
+          <w:strike/>
           <w:color w:val="auto"/>
           <w:sz w:val="24"/>
           <w:szCs w:val="24"/>
@@ -3973,6 +4032,7 @@
         <w:rPr>
           <w:rFonts w:eastAsia="Times New Roman" w:cstheme="minorHAnsi"/>
           <w:b/>
+          <w:strike/>
           <w:color w:val="auto"/>
           <w:sz w:val="24"/>
           <w:szCs w:val="24"/>
@@ -3983,6 +4043,7 @@
       <w:r>
         <w:rPr>
           <w:rFonts w:eastAsia="Times New Roman" w:cstheme="minorHAnsi"/>
+          <w:strike/>
           <w:color w:val="auto"/>
           <w:sz w:val="24"/>
           <w:szCs w:val="24"/>
@@ -3993,6 +4054,7 @@
       <w:r>
         <w:rPr>
           <w:rFonts w:eastAsia="Times New Roman" w:cstheme="minorHAnsi"/>
+          <w:strike/>
           <w:color w:val="auto"/>
           <w:sz w:val="24"/>
           <w:szCs w:val="24"/>
@@ -4003,6 +4065,7 @@
       <w:r>
         <w:rPr>
           <w:rFonts w:eastAsia="Times New Roman" w:cstheme="minorHAnsi"/>
+          <w:strike/>
           <w:color w:val="auto"/>
           <w:sz w:val="24"/>
           <w:szCs w:val="24"/>
@@ -4015,6 +4078,7 @@
           <w:rFonts w:eastAsia="Times New Roman" w:cstheme="minorHAnsi"/>
           <w:b/>
           <w:i/>
+          <w:strike/>
           <w:color w:val="auto"/>
           <w:sz w:val="24"/>
           <w:szCs w:val="24"/>
@@ -4025,6 +4089,7 @@
       <w:r>
         <w:rPr>
           <w:rFonts w:eastAsia="Times New Roman" w:cstheme="minorHAnsi"/>
+          <w:strike/>
           <w:color w:val="auto"/>
           <w:sz w:val="24"/>
           <w:szCs w:val="24"/>
@@ -4035,6 +4100,7 @@
       <w:r>
         <w:rPr>
           <w:rFonts w:eastAsia="Times New Roman" w:cstheme="minorHAnsi"/>
+          <w:strike/>
           <w:color w:val="auto"/>
           <w:sz w:val="24"/>
           <w:szCs w:val="24"/>
@@ -4810,6 +4876,7 @@
         <w:rPr>
           <w:rFonts w:eastAsia="Times New Roman" w:cstheme="minorHAnsi"/>
           <w:b/>
+          <w:strike/>
           <w:color w:val="auto"/>
           <w:sz w:val="24"/>
           <w:szCs w:val="24"/>
@@ -4822,6 +4889,7 @@
         <w:rPr>
           <w:rFonts w:eastAsia="Times New Roman" w:cstheme="minorHAnsi"/>
           <w:b/>
+          <w:strike/>
           <w:color w:val="auto"/>
           <w:szCs w:val="24"/>
           <w:highlight w:val="yellow"/>
@@ -6437,7 +6505,7 @@
               </wp:anchor>
             </w:drawing>
           </mc:Choice>
-          <mc:Fallback xmlns:mo="http://schemas.microsoft.com/office/mac/office/2008/main" xmlns:mv="urn:schemas-microsoft-com:mac:vml">
+          <mc:Fallback xmlns:mv="urn:schemas-microsoft-com:mac:vml" xmlns:mo="http://schemas.microsoft.com/office/mac/office/2008/main">
             <w:pict>
               <v:shapetype w14:anchorId="43E2AF75" id="_x0000_t32" coordsize="21600,21600" o:spt="32" o:oned="t" path="m0,0l21600,21600e" filled="f">
                 <v:path arrowok="t" fillok="f" o:connecttype="none"/>
@@ -6516,7 +6584,7 @@
               </wp:anchor>
             </w:drawing>
           </mc:Choice>
-          <mc:Fallback xmlns:mo="http://schemas.microsoft.com/office/mac/office/2008/main" xmlns:mv="urn:schemas-microsoft-com:mac:vml">
+          <mc:Fallback xmlns:mv="urn:schemas-microsoft-com:mac:vml" xmlns:mo="http://schemas.microsoft.com/office/mac/office/2008/main">
             <w:pict>
               <v:shape w14:anchorId="42EFAC2F" id="Straight Arrow Connector 16" o:spid="_x0000_s1026" type="#_x0000_t32" style="position:absolute;margin-left:249.3pt;margin-top:289.05pt;width:0;height:45pt;z-index:251721728;visibility:visible;mso-wrap-style:square;mso-width-percent:0;mso-height-percent:0;mso-wrap-distance-left:9pt;mso-wrap-distance-top:0;mso-wrap-distance-right:9pt;mso-wrap-distance-bottom:0;mso-position-horizontal:absolute;mso-position-horizontal-relative:text;mso-position-vertical:absolute;mso-position-vertical-relative:text;mso-width-percent:0;mso-height-percent:0;mso-width-relative:margin;mso-height-relative:margin" o:gfxdata="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" strokecolor="red" strokeweight="2pt">
                 <v:stroke endarrow="open"/>
@@ -6591,7 +6659,7 @@
               </wp:anchor>
             </w:drawing>
           </mc:Choice>
-          <mc:Fallback xmlns:mo="http://schemas.microsoft.com/office/mac/office/2008/main" xmlns:mv="urn:schemas-microsoft-com:mac:vml">
+          <mc:Fallback xmlns:mv="urn:schemas-microsoft-com:mac:vml" xmlns:mo="http://schemas.microsoft.com/office/mac/office/2008/main">
             <w:pict>
               <v:shape w14:anchorId="78F73C32" id="Straight Arrow Connector 20" o:spid="_x0000_s1026" type="#_x0000_t32" style="position:absolute;margin-left:67.6pt;margin-top:289.05pt;width:0;height:45pt;z-index:251723776;visibility:visible;mso-wrap-style:square;mso-width-percent:0;mso-height-percent:0;mso-wrap-distance-left:9pt;mso-wrap-distance-top:0;mso-wrap-distance-right:9pt;mso-wrap-distance-bottom:0;mso-position-horizontal:absolute;mso-position-horizontal-relative:text;mso-position-vertical:absolute;mso-position-vertical-relative:text;mso-width-percent:0;mso-height-percent:0;mso-width-relative:margin;mso-height-relative:margin" o:gfxdata="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" strokecolor="red" strokeweight="2pt">
                 <v:stroke endarrow="open"/>
@@ -10918,7 +10986,6 @@
                               </w:rPr>
                               <w:t xml:space="preserve"> </w:t>
                             </w:r>
-                            <w:proofErr w:type="spellStart"/>
                             <w:r>
                               <w:rPr>
                                 <w:rFonts w:ascii="Consolas" w:eastAsiaTheme="minorHAnsi" w:hAnsi="Consolas" w:cs="Consolas"/>
@@ -10935,17 +11002,7 @@
                                 <w:sz w:val="28"/>
                                 <w:szCs w:val="28"/>
                               </w:rPr>
-                              <w:t xml:space="preserve"> k</w:t>
-                            </w:r>
-                            <w:proofErr w:type="spellEnd"/>
-                            <w:r>
-                              <w:rPr>
-                                <w:rFonts w:ascii="Consolas" w:eastAsiaTheme="minorHAnsi" w:hAnsi="Consolas" w:cs="Consolas"/>
-                                <w:color w:val="000000"/>
-                                <w:sz w:val="28"/>
-                                <w:szCs w:val="28"/>
-                              </w:rPr>
-                              <w:t xml:space="preserve"> </w:t>
+                              <w:t xml:space="preserve"> k </w:t>
                             </w:r>
                             <w:r>
                               <w:rPr>
@@ -11481,7 +11538,6 @@
                         </w:rPr>
                         <w:t xml:space="preserve"> </w:t>
                       </w:r>
-                      <w:proofErr w:type="spellStart"/>
                       <w:r>
                         <w:rPr>
                           <w:rFonts w:ascii="Consolas" w:eastAsiaTheme="minorHAnsi" w:hAnsi="Consolas" w:cs="Consolas"/>
@@ -11498,17 +11554,7 @@
                           <w:sz w:val="28"/>
                           <w:szCs w:val="28"/>
                         </w:rPr>
-                        <w:t xml:space="preserve"> k</w:t>
-                      </w:r>
-                      <w:proofErr w:type="spellEnd"/>
-                      <w:r>
-                        <w:rPr>
-                          <w:rFonts w:ascii="Consolas" w:eastAsiaTheme="minorHAnsi" w:hAnsi="Consolas" w:cs="Consolas"/>
-                          <w:color w:val="000000"/>
-                          <w:sz w:val="28"/>
-                          <w:szCs w:val="28"/>
-                        </w:rPr>
-                        <w:t xml:space="preserve"> </w:t>
+                        <w:t xml:space="preserve"> k </w:t>
                       </w:r>
                       <w:r>
                         <w:rPr>
@@ -12628,7 +12674,6 @@
                 <w:rFonts w:ascii="Consolas" w:hAnsi="Consolas" w:cs="Consolas"/>
               </w:rPr>
             </w:pPr>
-            <w:proofErr w:type="spellStart"/>
             <w:r>
               <w:rPr>
                 <w:rFonts w:ascii="Consolas" w:hAnsi="Consolas" w:cs="Consolas"/>
@@ -12636,7 +12681,6 @@
               </w:rPr>
               <w:t>self.a</w:t>
             </w:r>
-            <w:proofErr w:type="spellEnd"/>
           </w:p>
         </w:tc>
         <w:tc>
@@ -12663,7 +12707,6 @@
                 <w:rFonts w:ascii="Consolas" w:hAnsi="Consolas" w:cs="Consolas"/>
               </w:rPr>
             </w:pPr>
-            <w:proofErr w:type="spellStart"/>
             <w:r>
               <w:rPr>
                 <w:rFonts w:ascii="Consolas" w:hAnsi="Consolas" w:cs="Consolas"/>
@@ -12671,7 +12714,6 @@
               </w:rPr>
               <w:t>self.m</w:t>
             </w:r>
-            <w:proofErr w:type="spellEnd"/>
           </w:p>
         </w:tc>
       </w:tr>
@@ -12991,7 +13033,6 @@
                 <w:rFonts w:ascii="Consolas" w:hAnsi="Consolas" w:cs="Consolas"/>
               </w:rPr>
             </w:pPr>
-            <w:proofErr w:type="spellStart"/>
             <w:r>
               <w:rPr>
                 <w:rFonts w:ascii="Consolas" w:hAnsi="Consolas" w:cs="Consolas"/>
@@ -12999,7 +13040,6 @@
               </w:rPr>
               <w:t>self.a</w:t>
             </w:r>
-            <w:proofErr w:type="spellEnd"/>
           </w:p>
         </w:tc>
         <w:tc>
@@ -13026,7 +13066,6 @@
                 <w:rFonts w:ascii="Consolas" w:hAnsi="Consolas" w:cs="Consolas"/>
               </w:rPr>
             </w:pPr>
-            <w:proofErr w:type="spellStart"/>
             <w:r>
               <w:rPr>
                 <w:rFonts w:ascii="Consolas" w:hAnsi="Consolas" w:cs="Consolas"/>
@@ -13034,7 +13073,6 @@
               </w:rPr>
               <w:t>self.m</w:t>
             </w:r>
-            <w:proofErr w:type="spellEnd"/>
           </w:p>
         </w:tc>
       </w:tr>
@@ -13354,7 +13392,6 @@
                 <w:rFonts w:ascii="Consolas" w:hAnsi="Consolas" w:cs="Consolas"/>
               </w:rPr>
             </w:pPr>
-            <w:proofErr w:type="spellStart"/>
             <w:r>
               <w:rPr>
                 <w:rFonts w:ascii="Consolas" w:hAnsi="Consolas" w:cs="Consolas"/>
@@ -13362,7 +13399,6 @@
               </w:rPr>
               <w:t>self.a</w:t>
             </w:r>
-            <w:proofErr w:type="spellEnd"/>
           </w:p>
         </w:tc>
         <w:tc>
@@ -13389,7 +13425,6 @@
                 <w:rFonts w:ascii="Consolas" w:hAnsi="Consolas" w:cs="Consolas"/>
               </w:rPr>
             </w:pPr>
-            <w:proofErr w:type="spellStart"/>
             <w:r>
               <w:rPr>
                 <w:rFonts w:ascii="Consolas" w:hAnsi="Consolas" w:cs="Consolas"/>
@@ -13397,7 +13432,6 @@
               </w:rPr>
               <w:t>self.m</w:t>
             </w:r>
-            <w:proofErr w:type="spellEnd"/>
           </w:p>
         </w:tc>
       </w:tr>
@@ -13717,7 +13751,6 @@
                 <w:rFonts w:ascii="Consolas" w:hAnsi="Consolas" w:cs="Consolas"/>
               </w:rPr>
             </w:pPr>
-            <w:proofErr w:type="spellStart"/>
             <w:r>
               <w:rPr>
                 <w:rFonts w:ascii="Consolas" w:hAnsi="Consolas" w:cs="Consolas"/>
@@ -13725,7 +13758,6 @@
               </w:rPr>
               <w:t>self.a</w:t>
             </w:r>
-            <w:proofErr w:type="spellEnd"/>
           </w:p>
         </w:tc>
         <w:tc>
@@ -13752,7 +13784,6 @@
                 <w:rFonts w:ascii="Consolas" w:hAnsi="Consolas" w:cs="Consolas"/>
               </w:rPr>
             </w:pPr>
-            <w:proofErr w:type="spellStart"/>
             <w:r>
               <w:rPr>
                 <w:rFonts w:ascii="Consolas" w:hAnsi="Consolas" w:cs="Consolas"/>
@@ -13760,7 +13791,6 @@
               </w:rPr>
               <w:t>self.m</w:t>
             </w:r>
-            <w:proofErr w:type="spellEnd"/>
           </w:p>
         </w:tc>
       </w:tr>
@@ -14036,7 +14066,6 @@
                 <w:rFonts w:ascii="Consolas" w:hAnsi="Consolas" w:cs="Consolas"/>
               </w:rPr>
             </w:pPr>
-            <w:proofErr w:type="spellStart"/>
             <w:r>
               <w:rPr>
                 <w:rFonts w:ascii="Consolas" w:hAnsi="Consolas" w:cs="Consolas"/>
@@ -14044,7 +14073,6 @@
               </w:rPr>
               <w:t>self.a</w:t>
             </w:r>
-            <w:proofErr w:type="spellEnd"/>
           </w:p>
         </w:tc>
         <w:tc>
@@ -14071,7 +14099,6 @@
                 <w:rFonts w:ascii="Consolas" w:hAnsi="Consolas" w:cs="Consolas"/>
               </w:rPr>
             </w:pPr>
-            <w:proofErr w:type="spellStart"/>
             <w:r>
               <w:rPr>
                 <w:rFonts w:ascii="Consolas" w:hAnsi="Consolas" w:cs="Consolas"/>
@@ -14079,7 +14106,6 @@
               </w:rPr>
               <w:t>self.m</w:t>
             </w:r>
-            <w:proofErr w:type="spellEnd"/>
           </w:p>
         </w:tc>
       </w:tr>
@@ -14355,7 +14381,6 @@
                 <w:rFonts w:ascii="Consolas" w:hAnsi="Consolas" w:cs="Consolas"/>
               </w:rPr>
             </w:pPr>
-            <w:proofErr w:type="spellStart"/>
             <w:r>
               <w:rPr>
                 <w:rFonts w:ascii="Consolas" w:hAnsi="Consolas" w:cs="Consolas"/>
@@ -14363,7 +14388,6 @@
               </w:rPr>
               <w:t>self.a</w:t>
             </w:r>
-            <w:proofErr w:type="spellEnd"/>
           </w:p>
         </w:tc>
         <w:tc>
@@ -14390,7 +14414,6 @@
                 <w:rFonts w:ascii="Consolas" w:hAnsi="Consolas" w:cs="Consolas"/>
               </w:rPr>
             </w:pPr>
-            <w:proofErr w:type="spellStart"/>
             <w:r>
               <w:rPr>
                 <w:rFonts w:ascii="Consolas" w:hAnsi="Consolas" w:cs="Consolas"/>
@@ -14398,7 +14421,6 @@
               </w:rPr>
               <w:t>self.m</w:t>
             </w:r>
-            <w:proofErr w:type="spellEnd"/>
           </w:p>
         </w:tc>
       </w:tr>
@@ -14674,7 +14696,6 @@
                 <w:rFonts w:ascii="Consolas" w:hAnsi="Consolas" w:cs="Consolas"/>
               </w:rPr>
             </w:pPr>
-            <w:proofErr w:type="spellStart"/>
             <w:r>
               <w:rPr>
                 <w:rFonts w:ascii="Consolas" w:hAnsi="Consolas" w:cs="Consolas"/>
@@ -14682,7 +14703,6 @@
               </w:rPr>
               <w:t>self.a</w:t>
             </w:r>
-            <w:proofErr w:type="spellEnd"/>
           </w:p>
         </w:tc>
         <w:tc>
@@ -14709,7 +14729,6 @@
                 <w:rFonts w:ascii="Consolas" w:hAnsi="Consolas" w:cs="Consolas"/>
               </w:rPr>
             </w:pPr>
-            <w:proofErr w:type="spellStart"/>
             <w:r>
               <w:rPr>
                 <w:rFonts w:ascii="Consolas" w:hAnsi="Consolas" w:cs="Consolas"/>
@@ -14717,7 +14736,6 @@
               </w:rPr>
               <w:t>self.m</w:t>
             </w:r>
-            <w:proofErr w:type="spellEnd"/>
           </w:p>
         </w:tc>
       </w:tr>
@@ -14999,7 +15017,6 @@
                 <w:rFonts w:ascii="Consolas" w:hAnsi="Consolas" w:cs="Consolas"/>
               </w:rPr>
             </w:pPr>
-            <w:proofErr w:type="spellStart"/>
             <w:r>
               <w:rPr>
                 <w:rFonts w:ascii="Consolas" w:hAnsi="Consolas" w:cs="Consolas"/>
@@ -15007,7 +15024,6 @@
               </w:rPr>
               <w:t>self.a</w:t>
             </w:r>
-            <w:proofErr w:type="spellEnd"/>
           </w:p>
         </w:tc>
         <w:tc>
@@ -15034,7 +15050,6 @@
                 <w:rFonts w:ascii="Consolas" w:hAnsi="Consolas" w:cs="Consolas"/>
               </w:rPr>
             </w:pPr>
-            <w:proofErr w:type="spellStart"/>
             <w:r>
               <w:rPr>
                 <w:rFonts w:ascii="Consolas" w:hAnsi="Consolas" w:cs="Consolas"/>
@@ -15042,7 +15057,6 @@
               </w:rPr>
               <w:t>self.m</w:t>
             </w:r>
-            <w:proofErr w:type="spellEnd"/>
           </w:p>
         </w:tc>
       </w:tr>
@@ -15318,7 +15332,6 @@
                 <w:rFonts w:ascii="Consolas" w:hAnsi="Consolas" w:cs="Consolas"/>
               </w:rPr>
             </w:pPr>
-            <w:proofErr w:type="spellStart"/>
             <w:r>
               <w:rPr>
                 <w:rFonts w:ascii="Consolas" w:hAnsi="Consolas" w:cs="Consolas"/>
@@ -15326,7 +15339,6 @@
               </w:rPr>
               <w:t>self.a</w:t>
             </w:r>
-            <w:proofErr w:type="spellEnd"/>
           </w:p>
         </w:tc>
         <w:tc>
@@ -15353,7 +15365,6 @@
                 <w:rFonts w:ascii="Consolas" w:hAnsi="Consolas" w:cs="Consolas"/>
               </w:rPr>
             </w:pPr>
-            <w:proofErr w:type="spellStart"/>
             <w:r>
               <w:rPr>
                 <w:rFonts w:ascii="Consolas" w:hAnsi="Consolas" w:cs="Consolas"/>
@@ -15361,7 +15372,6 @@
               </w:rPr>
               <w:t>self.m</w:t>
             </w:r>
-            <w:proofErr w:type="spellEnd"/>
           </w:p>
         </w:tc>
       </w:tr>
@@ -15637,7 +15647,6 @@
                 <w:rFonts w:ascii="Consolas" w:hAnsi="Consolas" w:cs="Consolas"/>
               </w:rPr>
             </w:pPr>
-            <w:proofErr w:type="spellStart"/>
             <w:r>
               <w:rPr>
                 <w:rFonts w:ascii="Consolas" w:hAnsi="Consolas" w:cs="Consolas"/>
@@ -15645,7 +15654,6 @@
               </w:rPr>
               <w:t>self.a</w:t>
             </w:r>
-            <w:proofErr w:type="spellEnd"/>
           </w:p>
         </w:tc>
         <w:tc>
@@ -15672,7 +15680,6 @@
                 <w:rFonts w:ascii="Consolas" w:hAnsi="Consolas" w:cs="Consolas"/>
               </w:rPr>
             </w:pPr>
-            <w:proofErr w:type="spellStart"/>
             <w:r>
               <w:rPr>
                 <w:rFonts w:ascii="Consolas" w:hAnsi="Consolas" w:cs="Consolas"/>
@@ -15680,7 +15687,6 @@
               </w:rPr>
               <w:t>self.m</w:t>
             </w:r>
-            <w:proofErr w:type="spellEnd"/>
           </w:p>
         </w:tc>
       </w:tr>
@@ -15961,7 +15967,6 @@
                 <w:color w:val="000000"/>
               </w:rPr>
             </w:pPr>
-            <w:proofErr w:type="spellStart"/>
             <w:r>
               <w:rPr>
                 <w:rFonts w:ascii="Consolas" w:hAnsi="Consolas" w:cs="Consolas"/>
@@ -15969,7 +15974,6 @@
               </w:rPr>
               <w:t>self.a</w:t>
             </w:r>
-            <w:proofErr w:type="spellEnd"/>
           </w:p>
         </w:tc>
         <w:tc>
@@ -15996,7 +16000,6 @@
                 <w:color w:val="000000"/>
               </w:rPr>
             </w:pPr>
-            <w:proofErr w:type="spellStart"/>
             <w:r>
               <w:rPr>
                 <w:rFonts w:ascii="Consolas" w:hAnsi="Consolas" w:cs="Consolas"/>
@@ -16004,7 +16007,6 @@
               </w:rPr>
               <w:t>self.m</w:t>
             </w:r>
-            <w:proofErr w:type="spellEnd"/>
           </w:p>
         </w:tc>
       </w:tr>
@@ -16285,7 +16287,6 @@
                 <w:color w:val="000000"/>
               </w:rPr>
             </w:pPr>
-            <w:proofErr w:type="spellStart"/>
             <w:r>
               <w:rPr>
                 <w:rFonts w:ascii="Consolas" w:hAnsi="Consolas" w:cs="Consolas"/>
@@ -16293,7 +16294,6 @@
               </w:rPr>
               <w:t>self.a</w:t>
             </w:r>
-            <w:proofErr w:type="spellEnd"/>
           </w:p>
         </w:tc>
         <w:tc>
@@ -16320,7 +16320,6 @@
                 <w:color w:val="000000"/>
               </w:rPr>
             </w:pPr>
-            <w:proofErr w:type="spellStart"/>
             <w:r>
               <w:rPr>
                 <w:rFonts w:ascii="Consolas" w:hAnsi="Consolas" w:cs="Consolas"/>
@@ -16328,7 +16327,6 @@
               </w:rPr>
               <w:t>self.m</w:t>
             </w:r>
-            <w:proofErr w:type="spellEnd"/>
           </w:p>
         </w:tc>
       </w:tr>
@@ -16604,7 +16602,6 @@
                 <w:color w:val="000000"/>
               </w:rPr>
             </w:pPr>
-            <w:proofErr w:type="spellStart"/>
             <w:r>
               <w:rPr>
                 <w:rFonts w:ascii="Consolas" w:hAnsi="Consolas" w:cs="Consolas"/>
@@ -16612,7 +16609,6 @@
               </w:rPr>
               <w:t>self.a</w:t>
             </w:r>
-            <w:proofErr w:type="spellEnd"/>
           </w:p>
         </w:tc>
         <w:tc>
@@ -16639,7 +16635,6 @@
                 <w:color w:val="000000"/>
               </w:rPr>
             </w:pPr>
-            <w:proofErr w:type="spellStart"/>
             <w:r>
               <w:rPr>
                 <w:rFonts w:ascii="Consolas" w:hAnsi="Consolas" w:cs="Consolas"/>
@@ -16647,7 +16642,6 @@
               </w:rPr>
               <w:t>self.m</w:t>
             </w:r>
-            <w:proofErr w:type="spellEnd"/>
           </w:p>
         </w:tc>
       </w:tr>
@@ -25451,7 +25445,6 @@
           <w:szCs w:val="24"/>
         </w:rPr>
       </w:pPr>
-      <w:proofErr w:type="spellStart"/>
       <w:r>
         <w:rPr>
           <w:rFonts w:ascii="Consolas" w:hAnsi="Consolas" w:cs="Courier New"/>
@@ -25468,17 +25461,7 @@
           <w:sz w:val="24"/>
           <w:szCs w:val="24"/>
         </w:rPr>
-        <w:t>.append</w:t>
-      </w:r>
-      <w:proofErr w:type="spellEnd"/>
-      <w:r>
-        <w:rPr>
-          <w:rFonts w:ascii="Consolas" w:hAnsi="Consolas" w:cs="Courier New"/>
-          <w:b/>
-          <w:sz w:val="24"/>
-          <w:szCs w:val="24"/>
-        </w:rPr>
-        <w:t>(</w:t>
+        <w:t>.append(</w:t>
       </w:r>
       <w:r>
         <w:rPr>
@@ -25513,25 +25496,14 @@
           <w:szCs w:val="24"/>
         </w:rPr>
       </w:pPr>
-      <w:proofErr w:type="spellStart"/>
-      <w:r>
-        <w:rPr>
-          <w:rFonts w:ascii="Consolas" w:hAnsi="Consolas" w:cs="Courier New"/>
-          <w:b/>
-          <w:sz w:val="24"/>
-          <w:szCs w:val="24"/>
-        </w:rPr>
-        <w:t>X.append</w:t>
-      </w:r>
-      <w:proofErr w:type="spellEnd"/>
-      <w:r>
-        <w:rPr>
-          <w:rFonts w:ascii="Consolas" w:hAnsi="Consolas" w:cs="Courier New"/>
-          <w:b/>
-          <w:sz w:val="24"/>
-          <w:szCs w:val="24"/>
-        </w:rPr>
-        <w:t>(77)</w:t>
+      <w:r>
+        <w:rPr>
+          <w:rFonts w:ascii="Consolas" w:hAnsi="Consolas" w:cs="Courier New"/>
+          <w:b/>
+          <w:sz w:val="24"/>
+          <w:szCs w:val="24"/>
+        </w:rPr>
+        <w:t>X.append(77)</w:t>
       </w:r>
     </w:p>
     <w:p>
@@ -25548,25 +25520,14 @@
           <w:szCs w:val="24"/>
         </w:rPr>
       </w:pPr>
-      <w:proofErr w:type="spellStart"/>
-      <w:r>
-        <w:rPr>
-          <w:rFonts w:ascii="Consolas" w:hAnsi="Consolas" w:cs="Courier New"/>
-          <w:b/>
-          <w:sz w:val="24"/>
-          <w:szCs w:val="24"/>
-        </w:rPr>
-        <w:t>X.append</w:t>
-      </w:r>
-      <w:proofErr w:type="spellEnd"/>
-      <w:r>
-        <w:rPr>
-          <w:rFonts w:ascii="Consolas" w:hAnsi="Consolas" w:cs="Courier New"/>
-          <w:b/>
-          <w:sz w:val="24"/>
-          <w:szCs w:val="24"/>
-        </w:rPr>
-        <w:t>(88)</w:t>
+      <w:r>
+        <w:rPr>
+          <w:rFonts w:ascii="Consolas" w:hAnsi="Consolas" w:cs="Courier New"/>
+          <w:b/>
+          <w:sz w:val="24"/>
+          <w:szCs w:val="24"/>
+        </w:rPr>
+        <w:t>X.append(88)</w:t>
       </w:r>
     </w:p>
     <w:p>
@@ -26523,7 +26484,6 @@
         </w:rPr>
         <w:t xml:space="preserve">line) named   </w:t>
       </w:r>
-      <w:proofErr w:type="spellStart"/>
       <w:r>
         <w:rPr>
           <w:rFonts w:ascii="Consolas" w:hAnsi="Consolas" w:cs="Courier New"/>
@@ -26533,7 +26493,6 @@
         </w:rPr>
         <w:t>count_small</w:t>
       </w:r>
-      <w:proofErr w:type="spellEnd"/>
       <w:r>
         <w:rPr>
           <w:rFonts w:ascii="Candara" w:hAnsi="Candara" w:cs="Courier New"/>
@@ -26596,7 +26555,6 @@
           <w:szCs w:val="24"/>
         </w:rPr>
       </w:pPr>
-      <w:proofErr w:type="spellStart"/>
       <w:r>
         <w:rPr>
           <w:rFonts w:ascii="Consolas" w:hAnsi="Consolas" w:cs="Courier New"/>
@@ -26606,7 +26564,6 @@
         </w:rPr>
         <w:t>count_small</w:t>
       </w:r>
-      <w:proofErr w:type="spellEnd"/>
       <w:r>
         <w:rPr>
           <w:rFonts w:ascii="Consolas" w:hAnsi="Consolas" w:cs="Courier New"/>
@@ -26708,7 +26665,6 @@
           <w:szCs w:val="24"/>
         </w:rPr>
       </w:pPr>
-      <w:proofErr w:type="spellStart"/>
       <w:r>
         <w:rPr>
           <w:rFonts w:ascii="Consolas" w:hAnsi="Consolas" w:cs="Courier New"/>
@@ -26718,7 +26674,6 @@
         </w:rPr>
         <w:t>count_small</w:t>
       </w:r>
-      <w:proofErr w:type="spellEnd"/>
       <w:r>
         <w:rPr>
           <w:rFonts w:ascii="Consolas" w:hAnsi="Consolas" w:cs="Courier New"/>
@@ -26934,7 +26889,6 @@
         </w:rPr>
         <w:t xml:space="preserve"> line) named   </w:t>
       </w:r>
-      <w:proofErr w:type="spellStart"/>
       <w:r>
         <w:rPr>
           <w:rFonts w:ascii="Consolas" w:hAnsi="Consolas" w:cs="Courier New"/>
@@ -26944,7 +26898,6 @@
         </w:rPr>
         <w:t>get_all_at_even_indices</w:t>
       </w:r>
-      <w:proofErr w:type="spellEnd"/>
       <w:r>
         <w:rPr>
           <w:rFonts w:ascii="Candara" w:hAnsi="Candara" w:cs="Courier New"/>
@@ -26975,25 +26928,14 @@
           <w:szCs w:val="24"/>
         </w:rPr>
       </w:pPr>
-      <w:proofErr w:type="spellStart"/>
-      <w:r>
-        <w:rPr>
-          <w:rFonts w:ascii="Consolas" w:hAnsi="Consolas" w:cs="Courier New"/>
-          <w:b/>
-          <w:sz w:val="24"/>
-          <w:szCs w:val="24"/>
-        </w:rPr>
-        <w:t>get_all_at_even_indices</w:t>
-      </w:r>
-      <w:proofErr w:type="spellEnd"/>
-      <w:r>
-        <w:rPr>
-          <w:rFonts w:ascii="Consolas" w:hAnsi="Consolas" w:cs="Courier New"/>
-          <w:b/>
-          <w:sz w:val="24"/>
-          <w:szCs w:val="24"/>
-        </w:rPr>
-        <w:t>(</w:t>
+      <w:r>
+        <w:rPr>
+          <w:rFonts w:ascii="Consolas" w:hAnsi="Consolas" w:cs="Courier New"/>
+          <w:b/>
+          <w:sz w:val="24"/>
+          <w:szCs w:val="24"/>
+        </w:rPr>
+        <w:t>get_all_at_even_indices(</w:t>
       </w:r>
       <w:r>
         <w:rPr>
@@ -27044,7 +26986,6 @@
           <w:szCs w:val="24"/>
         </w:rPr>
       </w:pPr>
-      <w:proofErr w:type="spellStart"/>
       <w:r>
         <w:rPr>
           <w:rFonts w:ascii="Consolas" w:hAnsi="Consolas" w:cs="Courier New"/>
@@ -27061,46 +27002,16 @@
           <w:sz w:val="24"/>
           <w:szCs w:val="24"/>
         </w:rPr>
-        <w:t>et_all_at_even_indices</w:t>
-      </w:r>
-      <w:proofErr w:type="spellEnd"/>
-      <w:r>
-        <w:rPr>
-          <w:rFonts w:ascii="Consolas" w:hAnsi="Consolas" w:cs="Courier New"/>
-          <w:b/>
-          <w:sz w:val="24"/>
-          <w:szCs w:val="24"/>
-        </w:rPr>
-        <w:t>(</w:t>
-      </w:r>
-      <w:r>
-        <w:rPr>
-          <w:rFonts w:ascii="Consolas" w:hAnsi="Consolas" w:cs="Courier New"/>
-          <w:b/>
-          <w:sz w:val="24"/>
-          <w:szCs w:val="24"/>
-        </w:rPr>
-        <w:t>'</w:t>
-      </w:r>
-      <w:proofErr w:type="spellStart"/>
-      <w:r>
-        <w:rPr>
-          <w:rFonts w:ascii="Consolas" w:hAnsi="Consolas" w:cs="Courier New"/>
-          <w:b/>
-          <w:sz w:val="24"/>
-          <w:szCs w:val="24"/>
-        </w:rPr>
-        <w:t>abcdefgh</w:t>
-      </w:r>
-      <w:proofErr w:type="spellEnd"/>
-      <w:r>
-        <w:rPr>
-          <w:rFonts w:ascii="Consolas" w:hAnsi="Consolas" w:cs="Courier New"/>
-          <w:b/>
-          <w:sz w:val="24"/>
-          <w:szCs w:val="24"/>
-        </w:rPr>
-        <w:t>'</w:t>
+        <w:t>et_all_at_even_indices(</w:t>
+      </w:r>
+      <w:r>
+        <w:rPr>
+          <w:rFonts w:ascii="Consolas" w:hAnsi="Consolas" w:cs="Courier New"/>
+          <w:b/>
+          <w:sz w:val="24"/>
+          <w:szCs w:val="24"/>
+        </w:rPr>
+        <w:t>'abcdefgh'</w:t>
       </w:r>
       <w:r>
         <w:rPr>
@@ -27314,7 +27225,6 @@
         </w:rPr>
         <w:t xml:space="preserve"> line) named   </w:t>
       </w:r>
-      <w:proofErr w:type="spellStart"/>
       <w:r>
         <w:rPr>
           <w:rFonts w:ascii="Consolas" w:hAnsi="Consolas" w:cs="Courier New"/>
@@ -27324,7 +27234,6 @@
         </w:rPr>
         <w:t>get_first_even_x</w:t>
       </w:r>
-      <w:proofErr w:type="spellEnd"/>
       <w:r>
         <w:rPr>
           <w:rFonts w:ascii="Candara" w:hAnsi="Candara" w:cs="Courier New"/>
@@ -27341,7 +27250,6 @@
         </w:rPr>
         <w:t xml:space="preserve">takes a sequence of </w:t>
       </w:r>
-      <w:proofErr w:type="spellStart"/>
       <w:r>
         <w:rPr>
           <w:rFonts w:ascii="Consolas" w:hAnsi="Consolas" w:cs="Courier New"/>
@@ -27362,7 +27270,6 @@
         </w:rPr>
         <w:t>Circle</w:t>
       </w:r>
-      <w:proofErr w:type="spellEnd"/>
       <w:r>
         <w:rPr>
           <w:rFonts w:ascii="Candara" w:hAnsi="Candara" w:cs="Courier New"/>
@@ -27379,7 +27286,6 @@
         </w:rPr>
         <w:t xml:space="preserve">radius of the first </w:t>
       </w:r>
-      <w:proofErr w:type="spellStart"/>
       <w:r>
         <w:rPr>
           <w:rFonts w:ascii="Consolas" w:hAnsi="Consolas" w:cs="Courier New"/>
@@ -27390,7 +27296,6 @@
         </w:rPr>
         <w:t>rg.Circle</w:t>
       </w:r>
-      <w:proofErr w:type="spellEnd"/>
       <w:r>
         <w:rPr>
           <w:rFonts w:ascii="Candara" w:hAnsi="Candara" w:cs="Courier New"/>
@@ -27487,7 +27392,6 @@
           <w:szCs w:val="24"/>
         </w:rPr>
       </w:pPr>
-      <w:proofErr w:type="spellStart"/>
       <w:r>
         <w:rPr>
           <w:rFonts w:ascii="Consolas" w:hAnsi="Consolas" w:cs="Courier New"/>
@@ -27497,7 +27401,6 @@
         </w:rPr>
         <w:t>get_first_even_x</w:t>
       </w:r>
-      <w:proofErr w:type="spellEnd"/>
       <w:r>
         <w:rPr>
           <w:rFonts w:ascii="Consolas" w:hAnsi="Consolas" w:cs="Courier New"/>
@@ -27514,17 +27417,7 @@
           <w:sz w:val="24"/>
           <w:szCs w:val="24"/>
         </w:rPr>
-        <w:t>[</w:t>
-      </w:r>
-      <w:proofErr w:type="spellStart"/>
-      <w:r>
-        <w:rPr>
-          <w:rFonts w:ascii="Consolas" w:hAnsi="Consolas" w:cs="Courier New"/>
-          <w:b/>
-          <w:sz w:val="24"/>
-          <w:szCs w:val="24"/>
-        </w:rPr>
-        <w:t>rg.</w:t>
+        <w:t>[rg.</w:t>
       </w:r>
       <w:r>
         <w:rPr>
@@ -27535,7 +27428,6 @@
         </w:rPr>
         <w:t>Circle</w:t>
       </w:r>
-      <w:proofErr w:type="spellEnd"/>
       <w:r>
         <w:rPr>
           <w:rFonts w:ascii="Consolas" w:hAnsi="Consolas" w:cs="Courier New"/>
@@ -27545,25 +27437,14 @@
         </w:rPr>
         <w:t>(</w:t>
       </w:r>
-      <w:proofErr w:type="spellStart"/>
-      <w:r>
-        <w:rPr>
-          <w:rFonts w:ascii="Consolas" w:hAnsi="Consolas" w:cs="Courier New"/>
-          <w:b/>
-          <w:sz w:val="24"/>
-          <w:szCs w:val="24"/>
-        </w:rPr>
-        <w:t>rg.Point</w:t>
-      </w:r>
-      <w:proofErr w:type="spellEnd"/>
-      <w:r>
-        <w:rPr>
-          <w:rFonts w:ascii="Consolas" w:hAnsi="Consolas" w:cs="Courier New"/>
-          <w:b/>
-          <w:sz w:val="24"/>
-          <w:szCs w:val="24"/>
-        </w:rPr>
-        <w:t>(115</w:t>
+      <w:r>
+        <w:rPr>
+          <w:rFonts w:ascii="Consolas" w:hAnsi="Consolas" w:cs="Courier New"/>
+          <w:b/>
+          <w:sz w:val="24"/>
+          <w:szCs w:val="24"/>
+        </w:rPr>
+        <w:t>rg.Point(115</w:t>
       </w:r>
       <w:r>
         <w:rPr>
@@ -27606,7 +27487,6 @@
         </w:rPr>
         <w:t xml:space="preserve">                   </w:t>
       </w:r>
-      <w:proofErr w:type="spellStart"/>
       <w:r>
         <w:rPr>
           <w:rFonts w:ascii="Consolas" w:hAnsi="Consolas" w:cs="Courier New"/>
@@ -27625,7 +27505,6 @@
         </w:rPr>
         <w:t>Circle</w:t>
       </w:r>
-      <w:proofErr w:type="spellEnd"/>
       <w:r>
         <w:rPr>
           <w:rFonts w:ascii="Consolas" w:hAnsi="Consolas" w:cs="Courier New"/>
@@ -27635,25 +27514,14 @@
         </w:rPr>
         <w:t>(</w:t>
       </w:r>
-      <w:proofErr w:type="spellStart"/>
-      <w:r>
-        <w:rPr>
-          <w:rFonts w:ascii="Consolas" w:hAnsi="Consolas" w:cs="Courier New"/>
-          <w:b/>
-          <w:sz w:val="24"/>
-          <w:szCs w:val="24"/>
-        </w:rPr>
-        <w:t>rg.Point</w:t>
-      </w:r>
-      <w:proofErr w:type="spellEnd"/>
-      <w:r>
-        <w:rPr>
-          <w:rFonts w:ascii="Consolas" w:hAnsi="Consolas" w:cs="Courier New"/>
-          <w:b/>
-          <w:sz w:val="24"/>
-          <w:szCs w:val="24"/>
-        </w:rPr>
-        <w:t>(</w:t>
+      <w:r>
+        <w:rPr>
+          <w:rFonts w:ascii="Consolas" w:hAnsi="Consolas" w:cs="Courier New"/>
+          <w:b/>
+          <w:sz w:val="24"/>
+          <w:szCs w:val="24"/>
+        </w:rPr>
+        <w:t>rg.Point(</w:t>
       </w:r>
       <w:r>
         <w:rPr>
@@ -27696,7 +27564,6 @@
         </w:rPr>
         <w:t xml:space="preserve">                   </w:t>
       </w:r>
-      <w:proofErr w:type="spellStart"/>
       <w:r>
         <w:rPr>
           <w:rFonts w:ascii="Consolas" w:hAnsi="Consolas" w:cs="Courier New"/>
@@ -27715,7 +27582,6 @@
         </w:rPr>
         <w:t>Circle</w:t>
       </w:r>
-      <w:proofErr w:type="spellEnd"/>
       <w:r>
         <w:rPr>
           <w:rFonts w:ascii="Consolas" w:hAnsi="Consolas" w:cs="Courier New"/>
@@ -27725,25 +27591,14 @@
         </w:rPr>
         <w:t>(</w:t>
       </w:r>
-      <w:proofErr w:type="spellStart"/>
-      <w:r>
-        <w:rPr>
-          <w:rFonts w:ascii="Consolas" w:hAnsi="Consolas" w:cs="Courier New"/>
-          <w:b/>
-          <w:sz w:val="24"/>
-          <w:szCs w:val="24"/>
-        </w:rPr>
-        <w:t>rg.Point</w:t>
-      </w:r>
-      <w:proofErr w:type="spellEnd"/>
-      <w:r>
-        <w:rPr>
-          <w:rFonts w:ascii="Consolas" w:hAnsi="Consolas" w:cs="Courier New"/>
-          <w:b/>
-          <w:sz w:val="24"/>
-          <w:szCs w:val="24"/>
-        </w:rPr>
-        <w:t>(</w:t>
+      <w:r>
+        <w:rPr>
+          <w:rFonts w:ascii="Consolas" w:hAnsi="Consolas" w:cs="Courier New"/>
+          <w:b/>
+          <w:sz w:val="24"/>
+          <w:szCs w:val="24"/>
+        </w:rPr>
+        <w:t>rg.Point(</w:t>
       </w:r>
       <w:r>
         <w:rPr>
@@ -27839,7 +27694,6 @@
           <w:szCs w:val="24"/>
         </w:rPr>
       </w:pPr>
-      <w:proofErr w:type="spellStart"/>
       <w:r>
         <w:rPr>
           <w:rFonts w:ascii="Consolas" w:hAnsi="Consolas" w:cs="Courier New"/>
@@ -27849,7 +27703,6 @@
         </w:rPr>
         <w:t>get_first_even_x</w:t>
       </w:r>
-      <w:proofErr w:type="spellEnd"/>
       <w:r>
         <w:rPr>
           <w:rFonts w:ascii="Consolas" w:hAnsi="Consolas" w:cs="Courier New"/>
@@ -27866,47 +27719,7 @@
           <w:sz w:val="24"/>
           <w:szCs w:val="24"/>
         </w:rPr>
-        <w:t>[</w:t>
-      </w:r>
-      <w:proofErr w:type="spellStart"/>
-      <w:r>
-        <w:rPr>
-          <w:rFonts w:ascii="Consolas" w:hAnsi="Consolas" w:cs="Courier New"/>
-          <w:b/>
-          <w:sz w:val="24"/>
-          <w:szCs w:val="24"/>
-        </w:rPr>
-        <w:t>rg.Circle</w:t>
-      </w:r>
-      <w:proofErr w:type="spellEnd"/>
-      <w:r>
-        <w:rPr>
-          <w:rFonts w:ascii="Consolas" w:hAnsi="Consolas" w:cs="Courier New"/>
-          <w:b/>
-          <w:sz w:val="24"/>
-          <w:szCs w:val="24"/>
-        </w:rPr>
-        <w:t>(</w:t>
-      </w:r>
-      <w:proofErr w:type="spellStart"/>
-      <w:r>
-        <w:rPr>
-          <w:rFonts w:ascii="Consolas" w:hAnsi="Consolas" w:cs="Courier New"/>
-          <w:b/>
-          <w:sz w:val="24"/>
-          <w:szCs w:val="24"/>
-        </w:rPr>
-        <w:t>rg.Point</w:t>
-      </w:r>
-      <w:proofErr w:type="spellEnd"/>
-      <w:r>
-        <w:rPr>
-          <w:rFonts w:ascii="Consolas" w:hAnsi="Consolas" w:cs="Courier New"/>
-          <w:b/>
-          <w:sz w:val="24"/>
-          <w:szCs w:val="24"/>
-        </w:rPr>
-        <w:t>(115, 20), 50),</w:t>
+        <w:t>[rg.Circle(rg.Point(115, 20), 50),</w:t>
       </w:r>
     </w:p>
     <w:p>
@@ -27931,7 +27744,6 @@
         </w:rPr>
         <w:t xml:space="preserve">                   </w:t>
       </w:r>
-      <w:proofErr w:type="spellStart"/>
       <w:r>
         <w:rPr>
           <w:rFonts w:ascii="Consolas" w:hAnsi="Consolas" w:cs="Courier New"/>
@@ -27950,7 +27762,6 @@
         </w:rPr>
         <w:t>Circle</w:t>
       </w:r>
-      <w:proofErr w:type="spellEnd"/>
       <w:r>
         <w:rPr>
           <w:rFonts w:ascii="Consolas" w:hAnsi="Consolas" w:cs="Courier New"/>
@@ -27960,25 +27771,14 @@
         </w:rPr>
         <w:t>(</w:t>
       </w:r>
-      <w:proofErr w:type="spellStart"/>
-      <w:r>
-        <w:rPr>
-          <w:rFonts w:ascii="Consolas" w:hAnsi="Consolas" w:cs="Courier New"/>
-          <w:b/>
-          <w:sz w:val="24"/>
-          <w:szCs w:val="24"/>
-        </w:rPr>
-        <w:t>rg.Point</w:t>
-      </w:r>
-      <w:proofErr w:type="spellEnd"/>
-      <w:r>
-        <w:rPr>
-          <w:rFonts w:ascii="Consolas" w:hAnsi="Consolas" w:cs="Courier New"/>
-          <w:b/>
-          <w:sz w:val="24"/>
-          <w:szCs w:val="24"/>
-        </w:rPr>
-        <w:t>(37</w:t>
+      <w:r>
+        <w:rPr>
+          <w:rFonts w:ascii="Consolas" w:hAnsi="Consolas" w:cs="Courier New"/>
+          <w:b/>
+          <w:sz w:val="24"/>
+          <w:szCs w:val="24"/>
+        </w:rPr>
+        <w:t>rg.Point(37</w:t>
       </w:r>
       <w:r>
         <w:rPr>
@@ -28039,45 +27839,14 @@
         </w:rPr>
         <w:t xml:space="preserve">                   </w:t>
       </w:r>
-      <w:proofErr w:type="spellStart"/>
-      <w:r>
-        <w:rPr>
-          <w:rFonts w:ascii="Consolas" w:hAnsi="Consolas" w:cs="Courier New"/>
-          <w:b/>
-          <w:sz w:val="24"/>
-          <w:szCs w:val="24"/>
-        </w:rPr>
-        <w:t>rg.Circle</w:t>
-      </w:r>
-      <w:proofErr w:type="spellEnd"/>
-      <w:r>
-        <w:rPr>
-          <w:rFonts w:ascii="Consolas" w:hAnsi="Consolas" w:cs="Courier New"/>
-          <w:b/>
-          <w:sz w:val="24"/>
-          <w:szCs w:val="24"/>
-        </w:rPr>
-        <w:t>(</w:t>
-      </w:r>
-      <w:proofErr w:type="spellStart"/>
-      <w:r>
-        <w:rPr>
-          <w:rFonts w:ascii="Consolas" w:hAnsi="Consolas" w:cs="Courier New"/>
-          <w:b/>
-          <w:sz w:val="24"/>
-          <w:szCs w:val="24"/>
-        </w:rPr>
-        <w:t>rg.Point</w:t>
-      </w:r>
-      <w:proofErr w:type="spellEnd"/>
-      <w:r>
-        <w:rPr>
-          <w:rFonts w:ascii="Consolas" w:hAnsi="Consolas" w:cs="Courier New"/>
-          <w:b/>
-          <w:sz w:val="24"/>
-          <w:szCs w:val="24"/>
-        </w:rPr>
-        <w:t>(1</w:t>
+      <w:r>
+        <w:rPr>
+          <w:rFonts w:ascii="Consolas" w:hAnsi="Consolas" w:cs="Courier New"/>
+          <w:b/>
+          <w:sz w:val="24"/>
+          <w:szCs w:val="24"/>
+        </w:rPr>
+        <w:t>rg.Circle(rg.Point(1</w:t>
       </w:r>
       <w:r>
         <w:rPr>
@@ -29532,9 +29301,8 @@
           <w:sz w:val="24"/>
           <w:szCs w:val="24"/>
         </w:rPr>
-        <w:t xml:space="preserve">c1 = </w:t>
-      </w:r>
-      <w:proofErr w:type="spellStart"/>
+        <w:t>c1 = r</w:t>
+      </w:r>
       <w:r>
         <w:rPr>
           <w:rFonts w:ascii="Consolas" w:hAnsi="Consolas" w:cs="Consolas"/>
@@ -29542,7 +29310,7 @@
           <w:sz w:val="24"/>
           <w:szCs w:val="24"/>
         </w:rPr>
-        <w:t>r</w:t>
+        <w:t>g.Circle(r</w:t>
       </w:r>
       <w:r>
         <w:rPr>
@@ -29551,46 +29319,7 @@
           <w:sz w:val="24"/>
           <w:szCs w:val="24"/>
         </w:rPr>
-        <w:t>g.Circle</w:t>
-      </w:r>
-      <w:proofErr w:type="spellEnd"/>
-      <w:r>
-        <w:rPr>
-          <w:rFonts w:ascii="Consolas" w:hAnsi="Consolas" w:cs="Consolas"/>
-          <w:b/>
-          <w:sz w:val="24"/>
-          <w:szCs w:val="24"/>
-        </w:rPr>
-        <w:t>(</w:t>
-      </w:r>
-      <w:proofErr w:type="spellStart"/>
-      <w:r>
-        <w:rPr>
-          <w:rFonts w:ascii="Consolas" w:hAnsi="Consolas" w:cs="Consolas"/>
-          <w:b/>
-          <w:sz w:val="24"/>
-          <w:szCs w:val="24"/>
-        </w:rPr>
-        <w:t>r</w:t>
-      </w:r>
-      <w:r>
-        <w:rPr>
-          <w:rFonts w:ascii="Consolas" w:hAnsi="Consolas" w:cs="Consolas"/>
-          <w:b/>
-          <w:sz w:val="24"/>
-          <w:szCs w:val="24"/>
-        </w:rPr>
-        <w:t>g.Point</w:t>
-      </w:r>
-      <w:proofErr w:type="spellEnd"/>
-      <w:r>
-        <w:rPr>
-          <w:rFonts w:ascii="Consolas" w:hAnsi="Consolas" w:cs="Consolas"/>
-          <w:b/>
-          <w:sz w:val="24"/>
-          <w:szCs w:val="24"/>
-        </w:rPr>
-        <w:t>(200, 200), 25)</w:t>
+        <w:t>g.Point(200, 200), 25)</w:t>
       </w:r>
     </w:p>
     <w:p>
@@ -29635,7 +29364,6 @@
         </w:rPr>
         <w:t xml:space="preserve">At this point, how many </w:t>
       </w:r>
-      <w:proofErr w:type="spellStart"/>
       <w:r>
         <w:rPr>
           <w:rFonts w:ascii="Consolas" w:hAnsi="Consolas" w:cs="Consolas"/>
@@ -29656,7 +29384,6 @@
         </w:rPr>
         <w:t>g.Circle</w:t>
       </w:r>
-      <w:proofErr w:type="spellEnd"/>
       <w:r>
         <w:rPr>
           <w:rFonts w:ascii="Candara" w:hAnsi="Candara" w:cs="Courier New"/>
@@ -30586,29 +30313,7 @@
                                 <w:sz w:val="24"/>
                                 <w:szCs w:val="24"/>
                               </w:rPr>
-                              <w:t>__</w:t>
-                            </w:r>
-                            <w:proofErr w:type="spellStart"/>
-                            <w:r>
-                              <w:rPr>
-                                <w:b/>
-                                <w:bCs/>
-                                <w:color w:val="000000" w:themeColor="text1"/>
-                                <w:sz w:val="24"/>
-                                <w:szCs w:val="24"/>
-                              </w:rPr>
-                              <w:t>init</w:t>
-                            </w:r>
-                            <w:proofErr w:type="spellEnd"/>
-                            <w:r>
-                              <w:rPr>
-                                <w:b/>
-                                <w:bCs/>
-                                <w:color w:val="000000" w:themeColor="text1"/>
-                                <w:sz w:val="24"/>
-                                <w:szCs w:val="24"/>
-                              </w:rPr>
-                              <w:t>__</w:t>
+                              <w:t>__init__</w:t>
                             </w:r>
                             <w:r>
                               <w:rPr>
@@ -30656,7 +30361,6 @@
                               </w:rPr>
                               <w:t xml:space="preserve">        </w:t>
                             </w:r>
-                            <w:proofErr w:type="spellStart"/>
                             <w:r>
                               <w:rPr>
                                 <w:i/>
@@ -30673,16 +30377,7 @@
                                 <w:sz w:val="24"/>
                                 <w:szCs w:val="24"/>
                               </w:rPr>
-                              <w:t>.mileage</w:t>
-                            </w:r>
-                            <w:proofErr w:type="spellEnd"/>
-                            <w:r>
-                              <w:rPr>
-                                <w:color w:val="000000" w:themeColor="text1"/>
-                                <w:sz w:val="24"/>
-                                <w:szCs w:val="24"/>
-                              </w:rPr>
-                              <w:t xml:space="preserve"> = m</w:t>
+                              <w:t>.mileage = m</w:t>
                             </w:r>
                           </w:p>
                           <w:p>
@@ -30831,7 +30526,6 @@
                               </w:rPr>
                               <w:t xml:space="preserve">        </w:t>
                             </w:r>
-                            <w:proofErr w:type="spellStart"/>
                             <w:r>
                               <w:rPr>
                                 <w:i/>
@@ -30848,18 +30542,8 @@
                                 <w:sz w:val="24"/>
                                 <w:szCs w:val="24"/>
                               </w:rPr>
-                              <w:t>.mileage</w:t>
-                            </w:r>
-                            <w:proofErr w:type="spellEnd"/>
-                            <w:r>
-                              <w:rPr>
-                                <w:color w:val="000000" w:themeColor="text1"/>
-                                <w:sz w:val="24"/>
-                                <w:szCs w:val="24"/>
-                              </w:rPr>
-                              <w:t xml:space="preserve"> = </w:t>
-                            </w:r>
-                            <w:proofErr w:type="spellStart"/>
+                              <w:t xml:space="preserve">.mileage = </w:t>
+                            </w:r>
                             <w:r>
                               <w:rPr>
                                 <w:i/>
@@ -30876,16 +30560,7 @@
                                 <w:sz w:val="24"/>
                                 <w:szCs w:val="24"/>
                               </w:rPr>
-                              <w:t>.mileage</w:t>
-                            </w:r>
-                            <w:proofErr w:type="spellEnd"/>
-                            <w:r>
-                              <w:rPr>
-                                <w:color w:val="000000" w:themeColor="text1"/>
-                                <w:sz w:val="24"/>
-                                <w:szCs w:val="24"/>
-                              </w:rPr>
-                              <w:t xml:space="preserve"> + miles</w:t>
+                              <w:t>.mileage + miles</w:t>
                             </w:r>
                           </w:p>
                           <w:p>
@@ -31351,29 +31026,7 @@
                           <w:sz w:val="24"/>
                           <w:szCs w:val="24"/>
                         </w:rPr>
-                        <w:t>__</w:t>
-                      </w:r>
-                      <w:proofErr w:type="spellStart"/>
-                      <w:r>
-                        <w:rPr>
-                          <w:b/>
-                          <w:bCs/>
-                          <w:color w:val="000000" w:themeColor="text1"/>
-                          <w:sz w:val="24"/>
-                          <w:szCs w:val="24"/>
-                        </w:rPr>
-                        <w:t>init</w:t>
-                      </w:r>
-                      <w:proofErr w:type="spellEnd"/>
-                      <w:r>
-                        <w:rPr>
-                          <w:b/>
-                          <w:bCs/>
-                          <w:color w:val="000000" w:themeColor="text1"/>
-                          <w:sz w:val="24"/>
-                          <w:szCs w:val="24"/>
-                        </w:rPr>
-                        <w:t>__</w:t>
+                        <w:t>__init__</w:t>
                       </w:r>
                       <w:r>
                         <w:rPr>
@@ -31421,7 +31074,6 @@
                         </w:rPr>
                         <w:t xml:space="preserve">        </w:t>
                       </w:r>
-                      <w:proofErr w:type="spellStart"/>
                       <w:r>
                         <w:rPr>
                           <w:i/>
@@ -31438,16 +31090,7 @@
                           <w:sz w:val="24"/>
                           <w:szCs w:val="24"/>
                         </w:rPr>
-                        <w:t>.mileage</w:t>
-                      </w:r>
-                      <w:proofErr w:type="spellEnd"/>
-                      <w:r>
-                        <w:rPr>
-                          <w:color w:val="000000" w:themeColor="text1"/>
-                          <w:sz w:val="24"/>
-                          <w:szCs w:val="24"/>
-                        </w:rPr>
-                        <w:t xml:space="preserve"> = m</w:t>
+                        <w:t>.mileage = m</w:t>
                       </w:r>
                     </w:p>
                     <w:p>
@@ -31596,7 +31239,6 @@
                         </w:rPr>
                         <w:t xml:space="preserve">        </w:t>
                       </w:r>
-                      <w:proofErr w:type="spellStart"/>
                       <w:r>
                         <w:rPr>
                           <w:i/>
@@ -31613,18 +31255,8 @@
                           <w:sz w:val="24"/>
                           <w:szCs w:val="24"/>
                         </w:rPr>
-                        <w:t>.mileage</w:t>
-                      </w:r>
-                      <w:proofErr w:type="spellEnd"/>
-                      <w:r>
-                        <w:rPr>
-                          <w:color w:val="000000" w:themeColor="text1"/>
-                          <w:sz w:val="24"/>
-                          <w:szCs w:val="24"/>
-                        </w:rPr>
-                        <w:t xml:space="preserve"> = </w:t>
-                      </w:r>
-                      <w:proofErr w:type="spellStart"/>
+                        <w:t xml:space="preserve">.mileage = </w:t>
+                      </w:r>
                       <w:r>
                         <w:rPr>
                           <w:i/>
@@ -31641,16 +31273,7 @@
                           <w:sz w:val="24"/>
                           <w:szCs w:val="24"/>
                         </w:rPr>
-                        <w:t>.mileage</w:t>
-                      </w:r>
-                      <w:proofErr w:type="spellEnd"/>
-                      <w:r>
-                        <w:rPr>
-                          <w:color w:val="000000" w:themeColor="text1"/>
-                          <w:sz w:val="24"/>
-                          <w:szCs w:val="24"/>
-                        </w:rPr>
-                        <w:t xml:space="preserve"> + miles</w:t>
+                        <w:t>.mileage + miles</w:t>
                       </w:r>
                     </w:p>
                     <w:p>
@@ -32788,25 +32411,7 @@
                                 <w:b/>
                                 <w:color w:val="000000" w:themeColor="text1"/>
                               </w:rPr>
-                              <w:t xml:space="preserve">p1 = </w:t>
-                            </w:r>
-                            <w:proofErr w:type="spellStart"/>
-                            <w:r>
-                              <w:rPr>
-                                <w:rFonts w:ascii="Consolas" w:hAnsi="Consolas" w:cs="Consolas"/>
-                                <w:b/>
-                                <w:color w:val="000000" w:themeColor="text1"/>
-                              </w:rPr>
-                              <w:t>rg.Point</w:t>
-                            </w:r>
-                            <w:proofErr w:type="spellEnd"/>
-                            <w:r>
-                              <w:rPr>
-                                <w:rFonts w:ascii="Consolas" w:hAnsi="Consolas" w:cs="Consolas"/>
-                                <w:b/>
-                                <w:color w:val="000000" w:themeColor="text1"/>
-                              </w:rPr>
-                              <w:t>(4, 5)</w:t>
+                              <w:t>p1 = rg.Point(4, 5)</w:t>
                             </w:r>
                           </w:p>
                           <w:p>
@@ -32825,25 +32430,7 @@
                                 <w:b/>
                                 <w:color w:val="000000" w:themeColor="text1"/>
                               </w:rPr>
-                              <w:t xml:space="preserve">p2 = </w:t>
-                            </w:r>
-                            <w:proofErr w:type="spellStart"/>
-                            <w:r>
-                              <w:rPr>
-                                <w:rFonts w:ascii="Consolas" w:hAnsi="Consolas" w:cs="Consolas"/>
-                                <w:b/>
-                                <w:color w:val="000000" w:themeColor="text1"/>
-                              </w:rPr>
-                              <w:t>rg.Point</w:t>
-                            </w:r>
-                            <w:proofErr w:type="spellEnd"/>
-                            <w:r>
-                              <w:rPr>
-                                <w:rFonts w:ascii="Consolas" w:hAnsi="Consolas" w:cs="Consolas"/>
-                                <w:b/>
-                                <w:color w:val="000000" w:themeColor="text1"/>
-                              </w:rPr>
-                              <w:t>(p1.x, p1.y)</w:t>
+                              <w:t>p2 = rg.Point(p1.x, p1.y)</w:t>
                             </w:r>
                           </w:p>
                           <w:p>
@@ -32949,25 +32536,7 @@
                                 <w:b/>
                                 <w:color w:val="000000" w:themeColor="text1"/>
                               </w:rPr>
-                              <w:t xml:space="preserve">p4 = </w:t>
-                            </w:r>
-                            <w:proofErr w:type="spellStart"/>
-                            <w:r>
-                              <w:rPr>
-                                <w:rFonts w:ascii="Consolas" w:hAnsi="Consolas" w:cs="Consolas"/>
-                                <w:b/>
-                                <w:color w:val="000000" w:themeColor="text1"/>
-                              </w:rPr>
-                              <w:t>rg.Point</w:t>
-                            </w:r>
-                            <w:proofErr w:type="spellEnd"/>
-                            <w:r>
-                              <w:rPr>
-                                <w:rFonts w:ascii="Consolas" w:hAnsi="Consolas" w:cs="Consolas"/>
-                                <w:b/>
-                                <w:color w:val="000000" w:themeColor="text1"/>
-                              </w:rPr>
-                              <w:t>(42, 42)</w:t>
+                              <w:t>p4 = rg.Point(42, 42)</w:t>
                             </w:r>
                           </w:p>
                         </w:txbxContent>
@@ -33011,25 +32580,7 @@
                           <w:b/>
                           <w:color w:val="000000" w:themeColor="text1"/>
                         </w:rPr>
-                        <w:t xml:space="preserve">p1 = </w:t>
-                      </w:r>
-                      <w:proofErr w:type="spellStart"/>
-                      <w:r>
-                        <w:rPr>
-                          <w:rFonts w:ascii="Consolas" w:hAnsi="Consolas" w:cs="Consolas"/>
-                          <w:b/>
-                          <w:color w:val="000000" w:themeColor="text1"/>
-                        </w:rPr>
-                        <w:t>rg.Point</w:t>
-                      </w:r>
-                      <w:proofErr w:type="spellEnd"/>
-                      <w:r>
-                        <w:rPr>
-                          <w:rFonts w:ascii="Consolas" w:hAnsi="Consolas" w:cs="Consolas"/>
-                          <w:b/>
-                          <w:color w:val="000000" w:themeColor="text1"/>
-                        </w:rPr>
-                        <w:t>(4, 5)</w:t>
+                        <w:t>p1 = rg.Point(4, 5)</w:t>
                       </w:r>
                     </w:p>
                     <w:p>
@@ -33048,25 +32599,7 @@
                           <w:b/>
                           <w:color w:val="000000" w:themeColor="text1"/>
                         </w:rPr>
-                        <w:t xml:space="preserve">p2 = </w:t>
-                      </w:r>
-                      <w:proofErr w:type="spellStart"/>
-                      <w:r>
-                        <w:rPr>
-                          <w:rFonts w:ascii="Consolas" w:hAnsi="Consolas" w:cs="Consolas"/>
-                          <w:b/>
-                          <w:color w:val="000000" w:themeColor="text1"/>
-                        </w:rPr>
-                        <w:t>rg.Point</w:t>
-                      </w:r>
-                      <w:proofErr w:type="spellEnd"/>
-                      <w:r>
-                        <w:rPr>
-                          <w:rFonts w:ascii="Consolas" w:hAnsi="Consolas" w:cs="Consolas"/>
-                          <w:b/>
-                          <w:color w:val="000000" w:themeColor="text1"/>
-                        </w:rPr>
-                        <w:t>(p1.x, p1.y)</w:t>
+                        <w:t>p2 = rg.Point(p1.x, p1.y)</w:t>
                       </w:r>
                     </w:p>
                     <w:p>
@@ -33172,25 +32705,7 @@
                           <w:b/>
                           <w:color w:val="000000" w:themeColor="text1"/>
                         </w:rPr>
-                        <w:t xml:space="preserve">p4 = </w:t>
-                      </w:r>
-                      <w:proofErr w:type="spellStart"/>
-                      <w:r>
-                        <w:rPr>
-                          <w:rFonts w:ascii="Consolas" w:hAnsi="Consolas" w:cs="Consolas"/>
-                          <w:b/>
-                          <w:color w:val="000000" w:themeColor="text1"/>
-                        </w:rPr>
-                        <w:t>rg.Point</w:t>
-                      </w:r>
-                      <w:proofErr w:type="spellEnd"/>
-                      <w:r>
-                        <w:rPr>
-                          <w:rFonts w:ascii="Consolas" w:hAnsi="Consolas" w:cs="Consolas"/>
-                          <w:b/>
-                          <w:color w:val="000000" w:themeColor="text1"/>
-                        </w:rPr>
-                        <w:t>(42, 42)</w:t>
+                        <w:t>p4 = rg.Point(42, 42)</w:t>
                       </w:r>
                     </w:p>
                   </w:txbxContent>
@@ -34040,7 +33555,6 @@
         </w:rPr>
         <w:t xml:space="preserve">and stores those arguments in instance variables  named   </w:t>
       </w:r>
-      <w:proofErr w:type="spellStart"/>
       <w:r>
         <w:rPr>
           <w:rFonts w:ascii="Consolas" w:hAnsi="Consolas" w:cs="Consolas"/>
@@ -34052,7 +33566,6 @@
         </w:rPr>
         <w:t>num_floors</w:t>
       </w:r>
-      <w:proofErr w:type="spellEnd"/>
       <w:r>
         <w:rPr>
           <w:rFonts w:ascii="Candara" w:hAnsi="Candara"/>
@@ -34060,7 +33573,6 @@
         </w:rPr>
         <w:t xml:space="preserve">   and   </w:t>
       </w:r>
-      <w:proofErr w:type="spellStart"/>
       <w:r>
         <w:rPr>
           <w:rFonts w:ascii="Consolas" w:hAnsi="Consolas" w:cs="Consolas"/>
@@ -34072,7 +33584,6 @@
         </w:rPr>
         <w:t>current_floor</w:t>
       </w:r>
-      <w:proofErr w:type="spellEnd"/>
       <w:r>
         <w:rPr>
           <w:rFonts w:ascii="Candara" w:hAnsi="Candara"/>
@@ -34136,7 +33647,6 @@
         </w:rPr>
         <w:t xml:space="preserve"> </w:t>
       </w:r>
-      <w:proofErr w:type="spellStart"/>
       <w:r>
         <w:rPr>
           <w:rFonts w:ascii="Consolas" w:hAnsi="Consolas" w:cs="Consolas"/>
@@ -34148,7 +33658,6 @@
         </w:rPr>
         <w:t>go_to_floor</w:t>
       </w:r>
-      <w:proofErr w:type="spellEnd"/>
       <w:r>
         <w:rPr>
           <w:rFonts w:ascii="Consolas" w:hAnsi="Consolas" w:cs="Consolas"/>
@@ -34304,7 +33813,6 @@
         </w:rPr>
         <w:t xml:space="preserve">Write code that would use the  </w:t>
       </w:r>
-      <w:proofErr w:type="spellStart"/>
       <w:r>
         <w:rPr>
           <w:rFonts w:ascii="Consolas" w:hAnsi="Consolas" w:cs="Consolas"/>
@@ -34318,7 +33826,6 @@
         </w:rPr>
         <w:t>go_to_floor</w:t>
       </w:r>
-      <w:proofErr w:type="spellEnd"/>
       <w:r>
         <w:rPr>
           <w:rFonts w:ascii="Candara" w:hAnsi="Candara"/>
@@ -34387,23 +33894,7 @@
           <w:rFonts w:ascii="Consolas" w:hAnsi="Consolas" w:cs="Consolas"/>
           <w:color w:val="000000"/>
         </w:rPr>
-        <w:t>    def __</w:t>
-      </w:r>
-      <w:proofErr w:type="spellStart"/>
-      <w:r>
-        <w:rPr>
-          <w:rFonts w:ascii="Consolas" w:hAnsi="Consolas" w:cs="Consolas"/>
-          <w:color w:val="000000"/>
-        </w:rPr>
-        <w:t>init</w:t>
-      </w:r>
-      <w:proofErr w:type="spellEnd"/>
-      <w:r>
-        <w:rPr>
-          <w:rFonts w:ascii="Consolas" w:hAnsi="Consolas" w:cs="Consolas"/>
-          <w:color w:val="000000"/>
-        </w:rPr>
-        <w:t>__(self, _____________________________):</w:t>
+        <w:t>    def __init__(self, _____________________________):</w:t>
       </w:r>
     </w:p>
     <w:p>
@@ -34431,10 +33922,44 @@
           <w:sz w:val="20"/>
           <w:szCs w:val="20"/>
         </w:rPr>
-        <w:t># Write code here that implements the __</w:t>
-      </w:r>
-      <w:proofErr w:type="spellStart"/>
-      <w:r>
+        <w:t># Write code here that implements the __init__ method.</w:t>
+      </w:r>
+    </w:p>
+    <w:p>
+      <w:pPr>
+        <w:spacing w:after="240"/>
+      </w:pPr>
+      <w:r>
+        <w:br/>
+      </w:r>
+    </w:p>
+    <w:p>
+      <w:pPr>
+        <w:spacing w:after="240"/>
+      </w:pPr>
+    </w:p>
+    <w:p>
+      <w:pPr>
+        <w:spacing w:after="240"/>
+      </w:pPr>
+    </w:p>
+    <w:p>
+      <w:pPr>
+        <w:spacing w:before="240"/>
+        <w:ind w:left="720"/>
+      </w:pPr>
+      <w:r>
+        <w:rPr>
+          <w:rFonts w:ascii="Consolas" w:hAnsi="Consolas" w:cs="Consolas"/>
+          <w:color w:val="000000"/>
+        </w:rPr>
+        <w:t>    def go_to_floor(self, __________________________):</w:t>
+      </w:r>
+    </w:p>
+    <w:p>
+      <w:pPr>
+        <w:spacing w:before="60"/>
+        <w:ind w:left="720"/>
         <w:rPr>
           <w:rFonts w:ascii="Consolas" w:hAnsi="Consolas" w:cs="Consolas"/>
           <w:i/>
@@ -34443,9 +33968,16 @@
           <w:sz w:val="20"/>
           <w:szCs w:val="20"/>
         </w:rPr>
-        <w:t>init</w:t>
-      </w:r>
-      <w:proofErr w:type="spellEnd"/>
+      </w:pPr>
+      <w:r>
+        <w:rPr>
+          <w:rFonts w:ascii="Consolas" w:hAnsi="Consolas" w:cs="Consolas"/>
+          <w:i/>
+          <w:iCs/>
+          <w:color w:val="000000"/>
+        </w:rPr>
+        <w:t xml:space="preserve">       </w:t>
+      </w:r>
       <w:r>
         <w:rPr>
           <w:rFonts w:ascii="Consolas" w:hAnsi="Consolas" w:cs="Consolas"/>
@@ -34455,60 +33987,9 @@
           <w:sz w:val="20"/>
           <w:szCs w:val="20"/>
         </w:rPr>
-        <w:t>__ method.</w:t>
-      </w:r>
-    </w:p>
-    <w:p>
-      <w:pPr>
-        <w:spacing w:after="240"/>
-      </w:pPr>
-      <w:r>
-        <w:br/>
-      </w:r>
-    </w:p>
-    <w:p>
-      <w:pPr>
-        <w:spacing w:after="240"/>
-      </w:pPr>
-    </w:p>
-    <w:p>
-      <w:pPr>
-        <w:spacing w:after="240"/>
-      </w:pPr>
-    </w:p>
-    <w:p>
-      <w:pPr>
-        <w:spacing w:before="240"/>
-        <w:ind w:left="720"/>
-      </w:pPr>
-      <w:r>
-        <w:rPr>
-          <w:rFonts w:ascii="Consolas" w:hAnsi="Consolas" w:cs="Consolas"/>
-          <w:color w:val="000000"/>
-        </w:rPr>
-        <w:t xml:space="preserve">    def </w:t>
-      </w:r>
-      <w:proofErr w:type="spellStart"/>
-      <w:r>
-        <w:rPr>
-          <w:rFonts w:ascii="Consolas" w:hAnsi="Consolas" w:cs="Consolas"/>
-          <w:color w:val="000000"/>
-        </w:rPr>
-        <w:t>go_to_floor</w:t>
-      </w:r>
-      <w:proofErr w:type="spellEnd"/>
-      <w:r>
-        <w:rPr>
-          <w:rFonts w:ascii="Consolas" w:hAnsi="Consolas" w:cs="Consolas"/>
-          <w:color w:val="000000"/>
-        </w:rPr>
-        <w:t>(self, __________________________):</w:t>
-      </w:r>
-    </w:p>
-    <w:p>
-      <w:pPr>
-        <w:spacing w:before="60"/>
-        <w:ind w:left="720"/>
+        <w:t xml:space="preserve"> </w:t>
+      </w:r>
+      <w:r>
         <w:rPr>
           <w:rFonts w:ascii="Consolas" w:hAnsi="Consolas" w:cs="Consolas"/>
           <w:i/>
@@ -34517,61 +33998,7 @@
           <w:sz w:val="20"/>
           <w:szCs w:val="20"/>
         </w:rPr>
-      </w:pPr>
-      <w:r>
-        <w:rPr>
-          <w:rFonts w:ascii="Consolas" w:hAnsi="Consolas" w:cs="Consolas"/>
-          <w:i/>
-          <w:iCs/>
-          <w:color w:val="000000"/>
-        </w:rPr>
-        <w:t xml:space="preserve">       </w:t>
-      </w:r>
-      <w:r>
-        <w:rPr>
-          <w:rFonts w:ascii="Consolas" w:hAnsi="Consolas" w:cs="Consolas"/>
-          <w:i/>
-          <w:iCs/>
-          <w:color w:val="000000"/>
-          <w:sz w:val="20"/>
-          <w:szCs w:val="20"/>
-        </w:rPr>
-        <w:t xml:space="preserve"> </w:t>
-      </w:r>
-      <w:r>
-        <w:rPr>
-          <w:rFonts w:ascii="Consolas" w:hAnsi="Consolas" w:cs="Consolas"/>
-          <w:i/>
-          <w:iCs/>
-          <w:color w:val="000000"/>
-          <w:sz w:val="20"/>
-          <w:szCs w:val="20"/>
-        </w:rPr>
-        <w:t xml:space="preserve"># Write code here that implements the </w:t>
-      </w:r>
-      <w:proofErr w:type="spellStart"/>
-      <w:r>
-        <w:rPr>
-          <w:rFonts w:ascii="Consolas" w:hAnsi="Consolas" w:cs="Consolas"/>
-          <w:i/>
-          <w:iCs/>
-          <w:color w:val="000000"/>
-          <w:sz w:val="20"/>
-          <w:szCs w:val="20"/>
-        </w:rPr>
-        <w:t>go_to_floor</w:t>
-      </w:r>
-      <w:proofErr w:type="spellEnd"/>
-      <w:r>
-        <w:rPr>
-          <w:rFonts w:ascii="Consolas" w:hAnsi="Consolas" w:cs="Consolas"/>
-          <w:i/>
-          <w:iCs/>
-          <w:color w:val="000000"/>
-          <w:sz w:val="20"/>
-          <w:szCs w:val="20"/>
-        </w:rPr>
-        <w:t xml:space="preserve"> method.</w:t>
+        <w:t># Write code here that implements the go_to_floor method.</w:t>
       </w:r>
     </w:p>
     <w:p>
@@ -35620,7 +35047,7 @@
 </file>
 
 <file path=word/endnotes.xml><?xml version="1.0" encoding="utf-8"?>
-<w:endnotes xmlns:wpc="http://schemas.microsoft.com/office/word/2010/wordprocessingCanvas" xmlns:cx="http://schemas.microsoft.com/office/drawing/2014/chartex" xmlns:cx1="http://schemas.microsoft.com/office/drawing/2015/9/8/chartex" xmlns:cx2="http://schemas.microsoft.com/office/drawing/2015/10/21/chartex" xmlns:cx3="http://schemas.microsoft.com/office/drawing/2016/5/9/chartex" xmlns:cx4="http://schemas.microsoft.com/office/drawing/2016/5/10/chartex" xmlns:cx5="http://schemas.microsoft.com/office/drawing/2016/5/11/chartex" xmlns:cx6="http://schemas.microsoft.com/office/drawing/2016/5/12/chartex" xmlns:cx7="http://schemas.microsoft.com/office/drawing/2016/5/13/chartex" xmlns:cx8="http://schemas.microsoft.com/office/drawing/2016/5/14/chartex" xmlns:mc="http://schemas.openxmlformats.org/markup-compatibility/2006" xmlns:aink="http://schemas.microsoft.com/office/drawing/2016/ink" xmlns:am3d="http://schemas.microsoft.com/office/drawing/2017/model3d" xmlns:o="urn:schemas-microsoft-com:office:office" xmlns:r="http://schemas.openxmlformats.org/officeDocument/2006/relationships" xmlns:m="http://schemas.openxmlformats.org/officeDocument/2006/math" xmlns:v="urn:schemas-microsoft-com:vml" xmlns:wp14="http://schemas.microsoft.com/office/word/2010/wordprocessingDrawing" xmlns:wp="http://schemas.openxmlformats.org/drawingml/2006/wordprocessingDrawing" xmlns:w10="urn:schemas-microsoft-com:office:word" xmlns:w="http://schemas.openxmlformats.org/wordprocessingml/2006/main" xmlns:w14="http://schemas.microsoft.com/office/word/2010/wordml" xmlns:w15="http://schemas.microsoft.com/office/word/2012/wordml" xmlns:w16cid="http://schemas.microsoft.com/office/word/2016/wordml/cid" xmlns:w16se="http://schemas.microsoft.com/office/word/2015/wordml/symex" xmlns:wpg="http://schemas.microsoft.com/office/word/2010/wordprocessingGroup" xmlns:wpi="http://schemas.microsoft.com/office/word/2010/wordprocessingInk" xmlns:wne="http://schemas.microsoft.com/office/word/2006/wordml" xmlns:wps="http://schemas.microsoft.com/office/word/2010/wordprocessingShape" mc:Ignorable="w14 w15 w16se w16cid wp14">
+<w:endnotes xmlns:wpc="http://schemas.microsoft.com/office/word/2010/wordprocessingCanvas" xmlns:cx="http://schemas.microsoft.com/office/drawing/2014/chartex" xmlns:cx1="http://schemas.microsoft.com/office/drawing/2015/9/8/chartex" xmlns:cx2="http://schemas.microsoft.com/office/drawing/2015/10/21/chartex" xmlns:cx3="http://schemas.microsoft.com/office/drawing/2016/5/9/chartex" xmlns:cx4="http://schemas.microsoft.com/office/drawing/2016/5/10/chartex" xmlns:cx5="http://schemas.microsoft.com/office/drawing/2016/5/11/chartex" xmlns:cx6="http://schemas.microsoft.com/office/drawing/2016/5/12/chartex" xmlns:cx7="http://schemas.microsoft.com/office/drawing/2016/5/13/chartex" xmlns:cx8="http://schemas.microsoft.com/office/drawing/2016/5/14/chartex" xmlns:mc="http://schemas.openxmlformats.org/markup-compatibility/2006" xmlns:aink="http://schemas.microsoft.com/office/drawing/2016/ink" xmlns:am3d="http://schemas.microsoft.com/office/drawing/2017/model3d" xmlns:o="urn:schemas-microsoft-com:office:office" xmlns:r="http://schemas.openxmlformats.org/officeDocument/2006/relationships" xmlns:m="http://schemas.openxmlformats.org/officeDocument/2006/math" xmlns:v="urn:schemas-microsoft-com:vml" xmlns:wp14="http://schemas.microsoft.com/office/word/2010/wordprocessingDrawing" xmlns:wp="http://schemas.openxmlformats.org/drawingml/2006/wordprocessingDrawing" xmlns:w10="urn:schemas-microsoft-com:office:word" xmlns:w="http://schemas.openxmlformats.org/wordprocessingml/2006/main" xmlns:w14="http://schemas.microsoft.com/office/word/2010/wordml" xmlns:w15="http://schemas.microsoft.com/office/word/2012/wordml" xmlns:w16cex="http://schemas.microsoft.com/office/word/2018/wordml/cex" xmlns:w16cid="http://schemas.microsoft.com/office/word/2016/wordml/cid" xmlns:w16="http://schemas.microsoft.com/office/word/2018/wordml" xmlns:w16se="http://schemas.microsoft.com/office/word/2015/wordml/symex" xmlns:wpg="http://schemas.microsoft.com/office/word/2010/wordprocessingGroup" xmlns:wpi="http://schemas.microsoft.com/office/word/2010/wordprocessingInk" xmlns:wne="http://schemas.microsoft.com/office/word/2006/wordml" xmlns:wps="http://schemas.microsoft.com/office/word/2010/wordprocessingShape" mc:Ignorable="w14 w15 w16se w16cid w16 w16cex wp14">
   <w:endnote w:type="separator" w:id="-1">
     <w:p>
       <w:r>
@@ -35639,7 +35066,7 @@
 </file>
 
 <file path=word/footnotes.xml><?xml version="1.0" encoding="utf-8"?>
-<w:footnotes xmlns:wpc="http://schemas.microsoft.com/office/word/2010/wordprocessingCanvas" xmlns:cx="http://schemas.microsoft.com/office/drawing/2014/chartex" xmlns:cx1="http://schemas.microsoft.com/office/drawing/2015/9/8/chartex" xmlns:cx2="http://schemas.microsoft.com/office/drawing/2015/10/21/chartex" xmlns:cx3="http://schemas.microsoft.com/office/drawing/2016/5/9/chartex" xmlns:cx4="http://schemas.microsoft.com/office/drawing/2016/5/10/chartex" xmlns:cx5="http://schemas.microsoft.com/office/drawing/2016/5/11/chartex" xmlns:cx6="http://schemas.microsoft.com/office/drawing/2016/5/12/chartex" xmlns:cx7="http://schemas.microsoft.com/office/drawing/2016/5/13/chartex" xmlns:cx8="http://schemas.microsoft.com/office/drawing/2016/5/14/chartex" xmlns:mc="http://schemas.openxmlformats.org/markup-compatibility/2006" xmlns:aink="http://schemas.microsoft.com/office/drawing/2016/ink" xmlns:am3d="http://schemas.microsoft.com/office/drawing/2017/model3d" xmlns:o="urn:schemas-microsoft-com:office:office" xmlns:r="http://schemas.openxmlformats.org/officeDocument/2006/relationships" xmlns:m="http://schemas.openxmlformats.org/officeDocument/2006/math" xmlns:v="urn:schemas-microsoft-com:vml" xmlns:wp14="http://schemas.microsoft.com/office/word/2010/wordprocessingDrawing" xmlns:wp="http://schemas.openxmlformats.org/drawingml/2006/wordprocessingDrawing" xmlns:w10="urn:schemas-microsoft-com:office:word" xmlns:w="http://schemas.openxmlformats.org/wordprocessingml/2006/main" xmlns:w14="http://schemas.microsoft.com/office/word/2010/wordml" xmlns:w15="http://schemas.microsoft.com/office/word/2012/wordml" xmlns:w16cid="http://schemas.microsoft.com/office/word/2016/wordml/cid" xmlns:w16se="http://schemas.microsoft.com/office/word/2015/wordml/symex" xmlns:wpg="http://schemas.microsoft.com/office/word/2010/wordprocessingGroup" xmlns:wpi="http://schemas.microsoft.com/office/word/2010/wordprocessingInk" xmlns:wne="http://schemas.microsoft.com/office/word/2006/wordml" xmlns:wps="http://schemas.microsoft.com/office/word/2010/wordprocessingShape" mc:Ignorable="w14 w15 w16se w16cid wp14">
+<w:footnotes xmlns:wpc="http://schemas.microsoft.com/office/word/2010/wordprocessingCanvas" xmlns:cx="http://schemas.microsoft.com/office/drawing/2014/chartex" xmlns:cx1="http://schemas.microsoft.com/office/drawing/2015/9/8/chartex" xmlns:cx2="http://schemas.microsoft.com/office/drawing/2015/10/21/chartex" xmlns:cx3="http://schemas.microsoft.com/office/drawing/2016/5/9/chartex" xmlns:cx4="http://schemas.microsoft.com/office/drawing/2016/5/10/chartex" xmlns:cx5="http://schemas.microsoft.com/office/drawing/2016/5/11/chartex" xmlns:cx6="http://schemas.microsoft.com/office/drawing/2016/5/12/chartex" xmlns:cx7="http://schemas.microsoft.com/office/drawing/2016/5/13/chartex" xmlns:cx8="http://schemas.microsoft.com/office/drawing/2016/5/14/chartex" xmlns:mc="http://schemas.openxmlformats.org/markup-compatibility/2006" xmlns:aink="http://schemas.microsoft.com/office/drawing/2016/ink" xmlns:am3d="http://schemas.microsoft.com/office/drawing/2017/model3d" xmlns:o="urn:schemas-microsoft-com:office:office" xmlns:r="http://schemas.openxmlformats.org/officeDocument/2006/relationships" xmlns:m="http://schemas.openxmlformats.org/officeDocument/2006/math" xmlns:v="urn:schemas-microsoft-com:vml" xmlns:wp14="http://schemas.microsoft.com/office/word/2010/wordprocessingDrawing" xmlns:wp="http://schemas.openxmlformats.org/drawingml/2006/wordprocessingDrawing" xmlns:w10="urn:schemas-microsoft-com:office:word" xmlns:w="http://schemas.openxmlformats.org/wordprocessingml/2006/main" xmlns:w14="http://schemas.microsoft.com/office/word/2010/wordml" xmlns:w15="http://schemas.microsoft.com/office/word/2012/wordml" xmlns:w16cex="http://schemas.microsoft.com/office/word/2018/wordml/cex" xmlns:w16cid="http://schemas.microsoft.com/office/word/2016/wordml/cid" xmlns:w16="http://schemas.microsoft.com/office/word/2018/wordml" xmlns:w16se="http://schemas.microsoft.com/office/word/2015/wordml/symex" xmlns:wpg="http://schemas.microsoft.com/office/word/2010/wordprocessingGroup" xmlns:wpi="http://schemas.microsoft.com/office/word/2010/wordprocessingInk" xmlns:wne="http://schemas.microsoft.com/office/word/2006/wordml" xmlns:wps="http://schemas.microsoft.com/office/word/2010/wordprocessingShape" mc:Ignorable="w14 w15 w16se w16cid w16 w16cex wp14">
   <w:footnote w:type="separator" w:id="-1">
     <w:p>
       <w:r>
@@ -35658,7 +35085,7 @@
 </file>
 
 <file path=word/header1.xml><?xml version="1.0" encoding="utf-8"?>
-<w:hdr xmlns:wpc="http://schemas.microsoft.com/office/word/2010/wordprocessingCanvas" xmlns:cx="http://schemas.microsoft.com/office/drawing/2014/chartex" xmlns:cx1="http://schemas.microsoft.com/office/drawing/2015/9/8/chartex" xmlns:cx2="http://schemas.microsoft.com/office/drawing/2015/10/21/chartex" xmlns:cx3="http://schemas.microsoft.com/office/drawing/2016/5/9/chartex" xmlns:cx4="http://schemas.microsoft.com/office/drawing/2016/5/10/chartex" xmlns:cx5="http://schemas.microsoft.com/office/drawing/2016/5/11/chartex" xmlns:cx6="http://schemas.microsoft.com/office/drawing/2016/5/12/chartex" xmlns:cx7="http://schemas.microsoft.com/office/drawing/2016/5/13/chartex" xmlns:cx8="http://schemas.microsoft.com/office/drawing/2016/5/14/chartex" xmlns:mc="http://schemas.openxmlformats.org/markup-compatibility/2006" xmlns:aink="http://schemas.microsoft.com/office/drawing/2016/ink" xmlns:am3d="http://schemas.microsoft.com/office/drawing/2017/model3d" xmlns:o="urn:schemas-microsoft-com:office:office" xmlns:r="http://schemas.openxmlformats.org/officeDocument/2006/relationships" xmlns:m="http://schemas.openxmlformats.org/officeDocument/2006/math" xmlns:v="urn:schemas-microsoft-com:vml" xmlns:wp14="http://schemas.microsoft.com/office/word/2010/wordprocessingDrawing" xmlns:wp="http://schemas.openxmlformats.org/drawingml/2006/wordprocessingDrawing" xmlns:w10="urn:schemas-microsoft-com:office:word" xmlns:w="http://schemas.openxmlformats.org/wordprocessingml/2006/main" xmlns:w14="http://schemas.microsoft.com/office/word/2010/wordml" xmlns:w15="http://schemas.microsoft.com/office/word/2012/wordml" xmlns:w16cid="http://schemas.microsoft.com/office/word/2016/wordml/cid" xmlns:w16se="http://schemas.microsoft.com/office/word/2015/wordml/symex" xmlns:wpg="http://schemas.microsoft.com/office/word/2010/wordprocessingGroup" xmlns:wpi="http://schemas.microsoft.com/office/word/2010/wordprocessingInk" xmlns:wne="http://schemas.microsoft.com/office/word/2006/wordml" xmlns:wps="http://schemas.microsoft.com/office/word/2010/wordprocessingShape" mc:Ignorable="w14 w15 w16se w16cid wp14">
+<w:hdr xmlns:wpc="http://schemas.microsoft.com/office/word/2010/wordprocessingCanvas" xmlns:cx="http://schemas.microsoft.com/office/drawing/2014/chartex" xmlns:cx1="http://schemas.microsoft.com/office/drawing/2015/9/8/chartex" xmlns:cx2="http://schemas.microsoft.com/office/drawing/2015/10/21/chartex" xmlns:cx3="http://schemas.microsoft.com/office/drawing/2016/5/9/chartex" xmlns:cx4="http://schemas.microsoft.com/office/drawing/2016/5/10/chartex" xmlns:cx5="http://schemas.microsoft.com/office/drawing/2016/5/11/chartex" xmlns:cx6="http://schemas.microsoft.com/office/drawing/2016/5/12/chartex" xmlns:cx7="http://schemas.microsoft.com/office/drawing/2016/5/13/chartex" xmlns:cx8="http://schemas.microsoft.com/office/drawing/2016/5/14/chartex" xmlns:mc="http://schemas.openxmlformats.org/markup-compatibility/2006" xmlns:aink="http://schemas.microsoft.com/office/drawing/2016/ink" xmlns:am3d="http://schemas.microsoft.com/office/drawing/2017/model3d" xmlns:o="urn:schemas-microsoft-com:office:office" xmlns:r="http://schemas.openxmlformats.org/officeDocument/2006/relationships" xmlns:m="http://schemas.openxmlformats.org/officeDocument/2006/math" xmlns:v="urn:schemas-microsoft-com:vml" xmlns:wp14="http://schemas.microsoft.com/office/word/2010/wordprocessingDrawing" xmlns:wp="http://schemas.openxmlformats.org/drawingml/2006/wordprocessingDrawing" xmlns:w10="urn:schemas-microsoft-com:office:word" xmlns:w="http://schemas.openxmlformats.org/wordprocessingml/2006/main" xmlns:w14="http://schemas.microsoft.com/office/word/2010/wordml" xmlns:w15="http://schemas.microsoft.com/office/word/2012/wordml" xmlns:w16cex="http://schemas.microsoft.com/office/word/2018/wordml/cex" xmlns:w16cid="http://schemas.microsoft.com/office/word/2016/wordml/cid" xmlns:w16="http://schemas.microsoft.com/office/word/2018/wordml" xmlns:w16se="http://schemas.microsoft.com/office/word/2015/wordml/symex" xmlns:wpg="http://schemas.microsoft.com/office/word/2010/wordprocessingGroup" xmlns:wpi="http://schemas.microsoft.com/office/word/2010/wordprocessingInk" xmlns:wne="http://schemas.microsoft.com/office/word/2006/wordml" xmlns:wps="http://schemas.microsoft.com/office/word/2010/wordprocessingShape" mc:Ignorable="w14 w15 w16se w16cid w16 w16cex wp14">
   <w:sdt>
     <w:sdtPr>
       <w:id w:val="-309557123"/>
@@ -35809,7 +35236,7 @@
 </file>
 
 <file path=word/numbering.xml><?xml version="1.0" encoding="utf-8"?>
-<w:numbering xmlns:wpc="http://schemas.microsoft.com/office/word/2010/wordprocessingCanvas" xmlns:cx="http://schemas.microsoft.com/office/drawing/2014/chartex" xmlns:cx1="http://schemas.microsoft.com/office/drawing/2015/9/8/chartex" xmlns:cx2="http://schemas.microsoft.com/office/drawing/2015/10/21/chartex" xmlns:cx3="http://schemas.microsoft.com/office/drawing/2016/5/9/chartex" xmlns:cx4="http://schemas.microsoft.com/office/drawing/2016/5/10/chartex" xmlns:cx5="http://schemas.microsoft.com/office/drawing/2016/5/11/chartex" xmlns:cx6="http://schemas.microsoft.com/office/drawing/2016/5/12/chartex" xmlns:cx7="http://schemas.microsoft.com/office/drawing/2016/5/13/chartex" xmlns:cx8="http://schemas.microsoft.com/office/drawing/2016/5/14/chartex" xmlns:mc="http://schemas.openxmlformats.org/markup-compatibility/2006" xmlns:aink="http://schemas.microsoft.com/office/drawing/2016/ink" xmlns:am3d="http://schemas.microsoft.com/office/drawing/2017/model3d" xmlns:o="urn:schemas-microsoft-com:office:office" xmlns:r="http://schemas.openxmlformats.org/officeDocument/2006/relationships" xmlns:m="http://schemas.openxmlformats.org/officeDocument/2006/math" xmlns:v="urn:schemas-microsoft-com:vml" xmlns:wp14="http://schemas.microsoft.com/office/word/2010/wordprocessingDrawing" xmlns:wp="http://schemas.openxmlformats.org/drawingml/2006/wordprocessingDrawing" xmlns:w10="urn:schemas-microsoft-com:office:word" xmlns:w="http://schemas.openxmlformats.org/wordprocessingml/2006/main" xmlns:w14="http://schemas.microsoft.com/office/word/2010/wordml" xmlns:w15="http://schemas.microsoft.com/office/word/2012/wordml" xmlns:w16cid="http://schemas.microsoft.com/office/word/2016/wordml/cid" xmlns:w16se="http://schemas.microsoft.com/office/word/2015/wordml/symex" xmlns:wpg="http://schemas.microsoft.com/office/word/2010/wordprocessingGroup" xmlns:wpi="http://schemas.microsoft.com/office/word/2010/wordprocessingInk" xmlns:wne="http://schemas.microsoft.com/office/word/2006/wordml" xmlns:wps="http://schemas.microsoft.com/office/word/2010/wordprocessingShape" mc:Ignorable="w14 w15 w16se w16cid wp14">
+<w:numbering xmlns:wpc="http://schemas.microsoft.com/office/word/2010/wordprocessingCanvas" xmlns:cx="http://schemas.microsoft.com/office/drawing/2014/chartex" xmlns:cx1="http://schemas.microsoft.com/office/drawing/2015/9/8/chartex" xmlns:cx2="http://schemas.microsoft.com/office/drawing/2015/10/21/chartex" xmlns:cx3="http://schemas.microsoft.com/office/drawing/2016/5/9/chartex" xmlns:cx4="http://schemas.microsoft.com/office/drawing/2016/5/10/chartex" xmlns:cx5="http://schemas.microsoft.com/office/drawing/2016/5/11/chartex" xmlns:cx6="http://schemas.microsoft.com/office/drawing/2016/5/12/chartex" xmlns:cx7="http://schemas.microsoft.com/office/drawing/2016/5/13/chartex" xmlns:cx8="http://schemas.microsoft.com/office/drawing/2016/5/14/chartex" xmlns:mc="http://schemas.openxmlformats.org/markup-compatibility/2006" xmlns:aink="http://schemas.microsoft.com/office/drawing/2016/ink" xmlns:am3d="http://schemas.microsoft.com/office/drawing/2017/model3d" xmlns:o="urn:schemas-microsoft-com:office:office" xmlns:r="http://schemas.openxmlformats.org/officeDocument/2006/relationships" xmlns:m="http://schemas.openxmlformats.org/officeDocument/2006/math" xmlns:v="urn:schemas-microsoft-com:vml" xmlns:wp14="http://schemas.microsoft.com/office/word/2010/wordprocessingDrawing" xmlns:wp="http://schemas.openxmlformats.org/drawingml/2006/wordprocessingDrawing" xmlns:w10="urn:schemas-microsoft-com:office:word" xmlns:w="http://schemas.openxmlformats.org/wordprocessingml/2006/main" xmlns:w14="http://schemas.microsoft.com/office/word/2010/wordml" xmlns:w15="http://schemas.microsoft.com/office/word/2012/wordml" xmlns:w16cex="http://schemas.microsoft.com/office/word/2018/wordml/cex" xmlns:w16cid="http://schemas.microsoft.com/office/word/2016/wordml/cid" xmlns:w16="http://schemas.microsoft.com/office/word/2018/wordml" xmlns:w16se="http://schemas.microsoft.com/office/word/2015/wordml/symex" xmlns:wpg="http://schemas.microsoft.com/office/word/2010/wordprocessingGroup" xmlns:wpi="http://schemas.microsoft.com/office/word/2010/wordprocessingInk" xmlns:wne="http://schemas.microsoft.com/office/word/2006/wordml" xmlns:wps="http://schemas.microsoft.com/office/word/2010/wordprocessingShape" mc:Ignorable="w14 w15 w16se w16cid w16 w16cex wp14">
   <w:abstractNum w:abstractNumId="0" w15:restartNumberingAfterBreak="0">
     <w:nsid w:val="12964830"/>
     <w:multiLevelType w:val="hybridMultilevel"/>
@@ -38466,13 +37893,7 @@
   </w:num>
   <w:num w:numId="14">
     <w:abstractNumId w:val="6"/>
-    <w:lvlOverride w:ilvl="1">
-      <w:lvl w:ilvl="1">
-        <w:numFmt w:val="lowerLetter"/>
-        <w:lvlText w:val="%2."/>
-        <w:lvlJc w:val="left"/>
-      </w:lvl>
-    </w:lvlOverride>
+    <w:lvlOverride w:ilvl="0"/>
   </w:num>
   <w:num w:numId="15">
     <w:abstractNumId w:val="18"/>
@@ -38504,13 +37925,7 @@
   </w:num>
   <w:num w:numId="22">
     <w:abstractNumId w:val="13"/>
-    <w:lvlOverride w:ilvl="1">
-      <w:lvl w:ilvl="1">
-        <w:numFmt w:val="lowerLetter"/>
-        <w:lvlText w:val="%2."/>
-        <w:lvlJc w:val="left"/>
-      </w:lvl>
-    </w:lvlOverride>
+    <w:lvlOverride w:ilvl="0"/>
   </w:num>
   <w:num w:numId="23">
     <w:abstractNumId w:val="15"/>
@@ -38519,7 +37934,7 @@
 </file>
 
 <file path=word/styles.xml><?xml version="1.0" encoding="utf-8"?>
-<w:styles xmlns:mc="http://schemas.openxmlformats.org/markup-compatibility/2006" xmlns:r="http://schemas.openxmlformats.org/officeDocument/2006/relationships" xmlns:w="http://schemas.openxmlformats.org/wordprocessingml/2006/main" xmlns:w14="http://schemas.microsoft.com/office/word/2010/wordml" xmlns:w15="http://schemas.microsoft.com/office/word/2012/wordml" xmlns:w16cid="http://schemas.microsoft.com/office/word/2016/wordml/cid" xmlns:w16se="http://schemas.microsoft.com/office/word/2015/wordml/symex" mc:Ignorable="w14 w15 w16se w16cid">
+<w:styles xmlns:mc="http://schemas.openxmlformats.org/markup-compatibility/2006" xmlns:r="http://schemas.openxmlformats.org/officeDocument/2006/relationships" xmlns:w="http://schemas.openxmlformats.org/wordprocessingml/2006/main" xmlns:w14="http://schemas.microsoft.com/office/word/2010/wordml" xmlns:w15="http://schemas.microsoft.com/office/word/2012/wordml" xmlns:w16cex="http://schemas.microsoft.com/office/word/2018/wordml/cex" xmlns:w16cid="http://schemas.microsoft.com/office/word/2016/wordml/cid" xmlns:w16="http://schemas.microsoft.com/office/word/2018/wordml" xmlns:w16se="http://schemas.microsoft.com/office/word/2015/wordml/symex" mc:Ignorable="w14 w15 w16se w16cid w16 w16cex">
   <w:docDefaults>
     <w:rPrDefault>
       <w:rPr>
@@ -38535,7 +37950,7 @@
       </w:pPr>
     </w:pPrDefault>
   </w:docDefaults>
-  <w:latentStyles w:defLockedState="0" w:defUIPriority="99" w:defSemiHidden="0" w:defUnhideWhenUsed="0" w:defQFormat="0" w:count="375">
+  <w:latentStyles w:defLockedState="0" w:defUIPriority="99" w:defSemiHidden="0" w:defUnhideWhenUsed="0" w:defQFormat="0" w:count="376">
     <w:lsdException w:name="Normal" w:uiPriority="0" w:qFormat="1"/>
     <w:lsdException w:name="heading 1" w:uiPriority="9" w:qFormat="1"/>
     <w:lsdException w:name="heading 2" w:semiHidden="1" w:uiPriority="9" w:unhideWhenUsed="1" w:qFormat="1"/>
@@ -38641,7 +38056,6 @@
     <w:lsdException w:name="HTML Sample" w:semiHidden="1" w:unhideWhenUsed="1"/>
     <w:lsdException w:name="HTML Typewriter" w:semiHidden="1" w:unhideWhenUsed="1"/>
     <w:lsdException w:name="HTML Variable" w:semiHidden="1" w:unhideWhenUsed="1"/>
-    <w:lsdException w:name="Normal Table" w:semiHidden="1" w:unhideWhenUsed="1"/>
     <w:lsdException w:name="annotation subject" w:semiHidden="1" w:unhideWhenUsed="1"/>
     <w:lsdException w:name="No List" w:semiHidden="1" w:unhideWhenUsed="1"/>
     <w:lsdException w:name="Outline List 1" w:semiHidden="1" w:unhideWhenUsed="1"/>
@@ -38688,10 +38102,8 @@
     <w:lsdException w:name="Table Subtle 2" w:semiHidden="1" w:unhideWhenUsed="1"/>
     <w:lsdException w:name="Table Web 1" w:semiHidden="1" w:unhideWhenUsed="1"/>
     <w:lsdException w:name="Table Web 2" w:semiHidden="1" w:unhideWhenUsed="1"/>
-    <w:lsdException w:name="Table Web 3" w:semiHidden="1" w:unhideWhenUsed="1"/>
     <w:lsdException w:name="Balloon Text" w:semiHidden="1" w:unhideWhenUsed="1"/>
     <w:lsdException w:name="Table Grid" w:uiPriority="59"/>
-    <w:lsdException w:name="Table Theme" w:semiHidden="1" w:unhideWhenUsed="1"/>
     <w:lsdException w:name="Placeholder Text" w:semiHidden="1"/>
     <w:lsdException w:name="No Spacing" w:uiPriority="1" w:qFormat="1"/>
     <w:lsdException w:name="Light Shading" w:uiPriority="60"/>
@@ -38909,6 +38321,7 @@
     <w:lsdException w:name="List Table 7 Colorful Accent 6" w:uiPriority="52"/>
     <w:lsdException w:name="Mention" w:semiHidden="1" w:unhideWhenUsed="1"/>
     <w:lsdException w:name="Smart Hyperlink" w:semiHidden="1" w:unhideWhenUsed="1"/>
+    <w:lsdException w:name="Smart Link" w:semiHidden="1" w:unhideWhenUsed="1"/>
   </w:latentStyles>
   <w:style w:type="paragraph" w:default="1" w:styleId="Normal">
     <w:name w:val="Normal"/>

</xml_diff>